<commit_message>
Progress and some code improvement
</commit_message>
<xml_diff>
--- a/Documents/Synthesis_URS.docx
+++ b/Documents/Synthesis_URS.docx
@@ -512,7 +512,27 @@
           <w:sz w:val="28"/>
           <w:szCs w:val="28"/>
         </w:rPr>
-        <w:t> Rachelsmolen R10</w:t>
+        <w:t> </w:t>
+      </w:r>
+      <w:proofErr w:type="spellStart"/>
+      <w:r>
+        <w:rPr>
+          <w:rStyle w:val="normaltextrun"/>
+          <w:rFonts w:ascii="Calibri" w:hAnsi="Calibri" w:cs="Calibri"/>
+          <w:sz w:val="28"/>
+          <w:szCs w:val="28"/>
+        </w:rPr>
+        <w:t>Rachelsmolen</w:t>
+      </w:r>
+      <w:proofErr w:type="spellEnd"/>
+      <w:r>
+        <w:rPr>
+          <w:rStyle w:val="normaltextrun"/>
+          <w:rFonts w:ascii="Calibri" w:hAnsi="Calibri" w:cs="Calibri"/>
+          <w:sz w:val="28"/>
+          <w:szCs w:val="28"/>
+        </w:rPr>
+        <w:t> R10</w:t>
       </w:r>
     </w:p>
     <w:p>
@@ -566,13 +586,43 @@
         </w:rPr>
         <w:t>Tutor: </w:t>
       </w:r>
+      <w:proofErr w:type="spellStart"/>
       <w:r>
         <w:rPr>
           <w:rStyle w:val="normaltextrun"/>
           <w:sz w:val="28"/>
           <w:szCs w:val="28"/>
         </w:rPr>
-        <w:t>Ravelo Sánchez,Jesús J.N</w:t>
+        <w:t>Ravelo</w:t>
+      </w:r>
+      <w:proofErr w:type="spellEnd"/>
+      <w:r>
+        <w:rPr>
+          <w:rStyle w:val="normaltextrun"/>
+          <w:sz w:val="28"/>
+          <w:szCs w:val="28"/>
+        </w:rPr>
+        <w:t xml:space="preserve"> </w:t>
+      </w:r>
+      <w:proofErr w:type="spellStart"/>
+      <w:proofErr w:type="gramStart"/>
+      <w:r>
+        <w:rPr>
+          <w:rStyle w:val="normaltextrun"/>
+          <w:sz w:val="28"/>
+          <w:szCs w:val="28"/>
+        </w:rPr>
+        <w:t>Sánchez,Jesús</w:t>
+      </w:r>
+      <w:proofErr w:type="spellEnd"/>
+      <w:proofErr w:type="gramEnd"/>
+      <w:r>
+        <w:rPr>
+          <w:rStyle w:val="normaltextrun"/>
+          <w:sz w:val="28"/>
+          <w:szCs w:val="28"/>
+        </w:rPr>
+        <w:t xml:space="preserve"> J.N</w:t>
       </w:r>
     </w:p>
     <w:p>
@@ -625,6 +675,7 @@
           <w:docPartUnique/>
         </w:docPartObj>
       </w:sdtPr>
+      <w:sdtEndPr/>
       <w:sdtContent>
         <w:p>
           <w:pPr>
@@ -1451,7 +1502,23 @@
           <w:sz w:val="40"/>
           <w:szCs w:val="40"/>
         </w:rPr>
-        <w:t xml:space="preserve">The company DuelSys inc. wants a software solution to allow their customers (sport associations) to </w:t>
+        <w:t xml:space="preserve">The company </w:t>
+      </w:r>
+      <w:proofErr w:type="spellStart"/>
+      <w:r>
+        <w:rPr>
+          <w:sz w:val="40"/>
+          <w:szCs w:val="40"/>
+        </w:rPr>
+        <w:t>DuelSys</w:t>
+      </w:r>
+      <w:proofErr w:type="spellEnd"/>
+      <w:r>
+        <w:rPr>
+          <w:sz w:val="40"/>
+          <w:szCs w:val="40"/>
+        </w:rPr>
+        <w:t xml:space="preserve"> inc. wants a software solution to allow their customers (sport associations) to </w:t>
       </w:r>
     </w:p>
     <w:p>
@@ -1484,22 +1551,38 @@
           <w:sz w:val="40"/>
           <w:szCs w:val="40"/>
         </w:rPr>
-        <w:t xml:space="preserve">system for badminton, but DuelSys inc. also wants the software to have the potential to support </w:t>
+        <w:t xml:space="preserve">system for badminton, but </w:t>
       </w:r>
-    </w:p>
-    <w:p>
-      <w:pPr>
-        <w:pStyle w:val="Default"/>
+      <w:proofErr w:type="spellStart"/>
+      <w:r>
         <w:rPr>
           <w:sz w:val="40"/>
           <w:szCs w:val="40"/>
         </w:rPr>
-      </w:pPr>
+        <w:t>DuelSys</w:t>
+      </w:r>
+      <w:proofErr w:type="spellEnd"/>
       <w:r>
         <w:rPr>
           <w:sz w:val="40"/>
           <w:szCs w:val="40"/>
         </w:rPr>
+        <w:t xml:space="preserve"> inc. also wants the software to have the potential to support </w:t>
+      </w:r>
+    </w:p>
+    <w:p>
+      <w:pPr>
+        <w:pStyle w:val="Default"/>
+        <w:rPr>
+          <w:sz w:val="40"/>
+          <w:szCs w:val="40"/>
+        </w:rPr>
+      </w:pPr>
+      <w:r>
+        <w:rPr>
+          <w:sz w:val="40"/>
+          <w:szCs w:val="40"/>
+        </w:rPr>
         <w:t xml:space="preserve">other types of tournament systems and sports. </w:t>
       </w:r>
     </w:p>
@@ -1541,7 +1624,23 @@
           <w:sz w:val="40"/>
           <w:szCs w:val="40"/>
         </w:rPr>
-        <w:t xml:space="preserve">(e.g. gold, silver and bronze medal). To determine this, the purpose of the software is to register all </w:t>
+        <w:t>(</w:t>
+      </w:r>
+      <w:proofErr w:type="gramStart"/>
+      <w:r>
+        <w:rPr>
+          <w:sz w:val="40"/>
+          <w:szCs w:val="40"/>
+        </w:rPr>
+        <w:t>e.g.</w:t>
+      </w:r>
+      <w:proofErr w:type="gramEnd"/>
+      <w:r>
+        <w:rPr>
+          <w:sz w:val="40"/>
+          <w:szCs w:val="40"/>
+        </w:rPr>
+        <w:t xml:space="preserve"> gold, silver and bronze medal). To determine this, the purpose of the software is to register all </w:t>
       </w:r>
     </w:p>
     <w:p>
@@ -2613,7 +2712,25 @@
           <w:sz w:val="36"/>
           <w:szCs w:val="36"/>
         </w:rPr>
-        <w:t xml:space="preserve">Any interested party (e.g. a sport enthusiast, a player) must be able to retrieve information </w:t>
+        <w:t>Any interested party (</w:t>
+      </w:r>
+      <w:proofErr w:type="gramStart"/>
+      <w:r>
+        <w:rPr>
+          <w:rFonts w:cstheme="minorHAnsi"/>
+          <w:sz w:val="36"/>
+          <w:szCs w:val="36"/>
+        </w:rPr>
+        <w:t>e.g.</w:t>
+      </w:r>
+      <w:proofErr w:type="gramEnd"/>
+      <w:r>
+        <w:rPr>
+          <w:rFonts w:cstheme="minorHAnsi"/>
+          <w:sz w:val="36"/>
+          <w:szCs w:val="36"/>
+        </w:rPr>
+        <w:t xml:space="preserve"> a sport enthusiast, a player) must be able to retrieve information </w:t>
       </w:r>
     </w:p>
     <w:p>
@@ -3028,7 +3145,25 @@
           <w:sz w:val="36"/>
           <w:szCs w:val="36"/>
         </w:rPr>
-        <w:t>Extend the software solution to also support challenge games. It should be possible for a player to challenge another player for a game. When the challenge is created, the opponent  can either accept or reject the challenge. If it is accepted, the result of the game can be registered by one of the players.</w:t>
+        <w:t xml:space="preserve">Extend the software solution to also support challenge games. It should be possible for a player to challenge another player for a game. When the challenge is created, the </w:t>
+      </w:r>
+      <w:proofErr w:type="gramStart"/>
+      <w:r>
+        <w:rPr>
+          <w:rFonts w:cstheme="minorHAnsi"/>
+          <w:sz w:val="36"/>
+          <w:szCs w:val="36"/>
+        </w:rPr>
+        <w:t>opponent  can</w:t>
+      </w:r>
+      <w:proofErr w:type="gramEnd"/>
+      <w:r>
+        <w:rPr>
+          <w:rFonts w:cstheme="minorHAnsi"/>
+          <w:sz w:val="36"/>
+          <w:szCs w:val="36"/>
+        </w:rPr>
+        <w:t xml:space="preserve"> either accept or reject the challenge. If it is accepted, the result of the game can be registered by one of the players.</w:t>
       </w:r>
     </w:p>
     <w:p>
@@ -5197,7 +5332,17 @@
                 <w:sz w:val="24"/>
                 <w:szCs w:val="24"/>
               </w:rPr>
-              <w:t>UC-05</w:t>
+              <w:t>UC-0</w:t>
+            </w:r>
+            <w:r>
+              <w:rPr>
+                <w:rFonts w:ascii="Times New Roman" w:hAnsi="Times New Roman" w:cs="Times New Roman"/>
+                <w:b/>
+                <w:bCs/>
+                <w:sz w:val="24"/>
+                <w:szCs w:val="24"/>
+              </w:rPr>
+              <w:t>5</w:t>
             </w:r>
           </w:p>
         </w:tc>
@@ -5227,7 +5372,7 @@
                 <w:sz w:val="24"/>
                 <w:szCs w:val="24"/>
               </w:rPr>
-              <w:t>Open a tournament</w:t>
+              <w:t>Update tournament details</w:t>
             </w:r>
           </w:p>
         </w:tc>
@@ -5293,7 +5438,7 @@
                 <w:sz w:val="24"/>
                 <w:szCs w:val="24"/>
               </w:rPr>
-              <w:t>User</w:t>
+              <w:t>Admin</w:t>
             </w:r>
           </w:p>
         </w:tc>
@@ -5359,7 +5504,35 @@
                 <w:sz w:val="24"/>
                 <w:szCs w:val="24"/>
               </w:rPr>
-              <w:t>User must be logged in the web application</w:t>
+              <w:t>Admin must be logged in the desktop application</w:t>
+            </w:r>
+          </w:p>
+          <w:p>
+            <w:pPr>
+              <w:spacing w:line="240" w:lineRule="auto"/>
+              <w:rPr>
+                <w:rFonts w:ascii="Times New Roman" w:hAnsi="Times New Roman" w:cs="Times New Roman"/>
+                <w:sz w:val="24"/>
+                <w:szCs w:val="24"/>
+              </w:rPr>
+            </w:pPr>
+          </w:p>
+          <w:p>
+            <w:pPr>
+              <w:spacing w:line="240" w:lineRule="auto"/>
+              <w:rPr>
+                <w:rFonts w:ascii="Times New Roman" w:hAnsi="Times New Roman" w:cs="Times New Roman"/>
+                <w:sz w:val="24"/>
+                <w:szCs w:val="24"/>
+              </w:rPr>
+            </w:pPr>
+            <w:r>
+              <w:rPr>
+                <w:rFonts w:ascii="Times New Roman" w:hAnsi="Times New Roman" w:cs="Times New Roman"/>
+                <w:sz w:val="24"/>
+                <w:szCs w:val="24"/>
+              </w:rPr>
+              <w:t>Tournament status is Open</w:t>
             </w:r>
           </w:p>
         </w:tc>
@@ -5408,60 +5581,93 @@
               <w:bottom w:val="single" w:sz="4" w:space="0" w:color="auto"/>
               <w:right w:val="single" w:sz="4" w:space="0" w:color="auto"/>
             </w:tcBorders>
-            <w:hideMark/>
-          </w:tcPr>
-          <w:p>
-            <w:pPr>
-              <w:spacing w:line="240" w:lineRule="auto"/>
-              <w:rPr>
-                <w:rFonts w:ascii="Times New Roman" w:hAnsi="Times New Roman" w:cs="Times New Roman"/>
-                <w:sz w:val="24"/>
-                <w:szCs w:val="24"/>
-              </w:rPr>
-            </w:pPr>
-            <w:r>
-              <w:rPr>
-                <w:rFonts w:ascii="Times New Roman" w:hAnsi="Times New Roman" w:cs="Times New Roman"/>
-                <w:sz w:val="24"/>
-                <w:szCs w:val="24"/>
-              </w:rPr>
-              <w:t xml:space="preserve">        1. System displays tournaments</w:t>
-            </w:r>
-          </w:p>
-          <w:p>
-            <w:pPr>
-              <w:spacing w:line="240" w:lineRule="auto"/>
-              <w:rPr>
-                <w:rFonts w:ascii="Times New Roman" w:hAnsi="Times New Roman" w:cs="Times New Roman"/>
-                <w:sz w:val="24"/>
-                <w:szCs w:val="24"/>
-              </w:rPr>
-            </w:pPr>
-            <w:r>
-              <w:rPr>
-                <w:rFonts w:ascii="Times New Roman" w:hAnsi="Times New Roman" w:cs="Times New Roman"/>
-                <w:sz w:val="24"/>
-                <w:szCs w:val="24"/>
-              </w:rPr>
-              <w:t xml:space="preserve">        2. User selects the tournament.</w:t>
-            </w:r>
-          </w:p>
-          <w:p>
-            <w:pPr>
-              <w:spacing w:line="240" w:lineRule="auto"/>
-              <w:rPr>
-                <w:rFonts w:ascii="Times New Roman" w:hAnsi="Times New Roman" w:cs="Times New Roman"/>
-                <w:sz w:val="24"/>
-                <w:szCs w:val="24"/>
-              </w:rPr>
-            </w:pPr>
-            <w:r>
-              <w:rPr>
-                <w:rFonts w:ascii="Times New Roman" w:hAnsi="Times New Roman" w:cs="Times New Roman"/>
-                <w:sz w:val="24"/>
-                <w:szCs w:val="24"/>
-              </w:rPr>
-              <w:t xml:space="preserve">        3. System opens the details about a tournament</w:t>
+          </w:tcPr>
+          <w:p>
+            <w:pPr>
+              <w:spacing w:line="240" w:lineRule="auto"/>
+              <w:rPr>
+                <w:rFonts w:ascii="Times New Roman" w:hAnsi="Times New Roman" w:cs="Times New Roman"/>
+                <w:sz w:val="24"/>
+                <w:szCs w:val="24"/>
+              </w:rPr>
+            </w:pPr>
+            <w:r>
+              <w:rPr>
+                <w:rFonts w:ascii="Times New Roman" w:hAnsi="Times New Roman" w:cs="Times New Roman"/>
+                <w:sz w:val="24"/>
+                <w:szCs w:val="24"/>
+              </w:rPr>
+              <w:t xml:space="preserve">        1. Admin selects the tournament.</w:t>
+            </w:r>
+          </w:p>
+          <w:p>
+            <w:pPr>
+              <w:spacing w:line="240" w:lineRule="auto"/>
+              <w:rPr>
+                <w:rFonts w:ascii="Times New Roman" w:hAnsi="Times New Roman" w:cs="Times New Roman"/>
+                <w:sz w:val="24"/>
+                <w:szCs w:val="24"/>
+              </w:rPr>
+            </w:pPr>
+            <w:r>
+              <w:rPr>
+                <w:rFonts w:ascii="Times New Roman" w:hAnsi="Times New Roman" w:cs="Times New Roman"/>
+                <w:sz w:val="24"/>
+                <w:szCs w:val="24"/>
+              </w:rPr>
+              <w:t xml:space="preserve">        </w:t>
+            </w:r>
+          </w:p>
+          <w:p>
+            <w:pPr>
+              <w:spacing w:line="240" w:lineRule="auto"/>
+              <w:rPr>
+                <w:rFonts w:ascii="Times New Roman" w:hAnsi="Times New Roman" w:cs="Times New Roman"/>
+                <w:sz w:val="24"/>
+                <w:szCs w:val="24"/>
+              </w:rPr>
+            </w:pPr>
+            <w:r>
+              <w:rPr>
+                <w:rFonts w:ascii="Times New Roman" w:hAnsi="Times New Roman" w:cs="Times New Roman"/>
+                <w:sz w:val="24"/>
+                <w:szCs w:val="24"/>
+              </w:rPr>
+              <w:t xml:space="preserve">        2. Admin </w:t>
+            </w:r>
+            <w:r>
+              <w:rPr>
+                <w:rFonts w:ascii="Times New Roman" w:hAnsi="Times New Roman" w:cs="Times New Roman"/>
+                <w:sz w:val="24"/>
+                <w:szCs w:val="24"/>
+              </w:rPr>
+              <w:t>changes the information he wants and clicks update</w:t>
+            </w:r>
+          </w:p>
+          <w:p>
+            <w:pPr>
+              <w:spacing w:line="240" w:lineRule="auto"/>
+              <w:rPr>
+                <w:rFonts w:ascii="Times New Roman" w:hAnsi="Times New Roman" w:cs="Times New Roman"/>
+                <w:sz w:val="24"/>
+                <w:szCs w:val="24"/>
+              </w:rPr>
+            </w:pPr>
+            <w:r>
+              <w:rPr>
+                <w:rFonts w:ascii="Times New Roman" w:hAnsi="Times New Roman" w:cs="Times New Roman"/>
+                <w:sz w:val="24"/>
+                <w:szCs w:val="24"/>
+              </w:rPr>
+              <w:t xml:space="preserve">        3. The system confirms the tournament has been </w:t>
+            </w:r>
+            <w:r>
+              <w:rPr>
+                <w:rFonts w:ascii="Times New Roman" w:hAnsi="Times New Roman" w:cs="Times New Roman"/>
+                <w:sz w:val="24"/>
+                <w:szCs w:val="24"/>
+              </w:rPr>
+              <w:t>updated</w:t>
             </w:r>
           </w:p>
           <w:p>
@@ -5481,6 +5687,16 @@
               </w:rPr>
               <w:t xml:space="preserve">        4. End of use case</w:t>
             </w:r>
+          </w:p>
+          <w:p>
+            <w:pPr>
+              <w:spacing w:line="240" w:lineRule="auto"/>
+              <w:rPr>
+                <w:rFonts w:ascii="Times New Roman" w:hAnsi="Times New Roman" w:cs="Times New Roman"/>
+                <w:sz w:val="24"/>
+                <w:szCs w:val="24"/>
+              </w:rPr>
+            </w:pPr>
           </w:p>
         </w:tc>
       </w:tr>
@@ -5494,6 +5710,7 @@
               <w:bottom w:val="single" w:sz="4" w:space="0" w:color="auto"/>
               <w:right w:val="single" w:sz="4" w:space="0" w:color="auto"/>
             </w:tcBorders>
+            <w:hideMark/>
           </w:tcPr>
           <w:p>
             <w:pPr>
@@ -5535,42 +5752,6 @@
               <w:bottom w:val="single" w:sz="4" w:space="0" w:color="auto"/>
               <w:right w:val="single" w:sz="4" w:space="0" w:color="auto"/>
             </w:tcBorders>
-          </w:tcPr>
-          <w:p>
-            <w:pPr>
-              <w:spacing w:line="240" w:lineRule="auto"/>
-              <w:rPr>
-                <w:rFonts w:ascii="Times New Roman" w:hAnsi="Times New Roman" w:cs="Times New Roman"/>
-                <w:sz w:val="24"/>
-                <w:szCs w:val="24"/>
-              </w:rPr>
-            </w:pPr>
-          </w:p>
-        </w:tc>
-      </w:tr>
-    </w:tbl>
-    <w:p/>
-    <w:tbl>
-      <w:tblPr>
-        <w:tblStyle w:val="TableGrid"/>
-        <w:tblW w:w="0" w:type="auto"/>
-        <w:tblInd w:w="0" w:type="dxa"/>
-        <w:tblLook w:val="04A0" w:firstRow="1" w:lastRow="0" w:firstColumn="1" w:lastColumn="0" w:noHBand="0" w:noVBand="1"/>
-      </w:tblPr>
-      <w:tblGrid>
-        <w:gridCol w:w="4508"/>
-        <w:gridCol w:w="4508"/>
-      </w:tblGrid>
-      <w:tr>
-        <w:tc>
-          <w:tcPr>
-            <w:tcW w:w="4508" w:type="dxa"/>
-            <w:tcBorders>
-              <w:top w:val="single" w:sz="4" w:space="0" w:color="auto"/>
-              <w:left w:val="single" w:sz="4" w:space="0" w:color="auto"/>
-              <w:bottom w:val="single" w:sz="4" w:space="0" w:color="auto"/>
-              <w:right w:val="single" w:sz="4" w:space="0" w:color="auto"/>
-            </w:tcBorders>
             <w:hideMark/>
           </w:tcPr>
           <w:p>
@@ -5578,366 +5759,24 @@
               <w:spacing w:line="240" w:lineRule="auto"/>
               <w:rPr>
                 <w:rFonts w:ascii="Times New Roman" w:hAnsi="Times New Roman" w:cs="Times New Roman"/>
-                <w:b/>
-                <w:bCs/>
-                <w:sz w:val="24"/>
-                <w:szCs w:val="24"/>
-              </w:rPr>
-            </w:pPr>
-            <w:r>
-              <w:rPr>
-                <w:rFonts w:ascii="Times New Roman" w:hAnsi="Times New Roman" w:cs="Times New Roman"/>
-                <w:b/>
-                <w:bCs/>
-                <w:sz w:val="24"/>
-                <w:szCs w:val="24"/>
-              </w:rPr>
-              <w:t>UC-06</w:t>
-            </w:r>
-          </w:p>
-        </w:tc>
-        <w:tc>
-          <w:tcPr>
-            <w:tcW w:w="4508" w:type="dxa"/>
-            <w:tcBorders>
-              <w:top w:val="single" w:sz="4" w:space="0" w:color="auto"/>
-              <w:left w:val="single" w:sz="4" w:space="0" w:color="auto"/>
-              <w:bottom w:val="single" w:sz="4" w:space="0" w:color="auto"/>
-              <w:right w:val="single" w:sz="4" w:space="0" w:color="auto"/>
-            </w:tcBorders>
-            <w:hideMark/>
-          </w:tcPr>
-          <w:p>
-            <w:pPr>
-              <w:spacing w:line="240" w:lineRule="auto"/>
-              <w:rPr>
-                <w:rFonts w:ascii="Times New Roman" w:hAnsi="Times New Roman" w:cs="Times New Roman"/>
-                <w:sz w:val="24"/>
-                <w:szCs w:val="24"/>
-              </w:rPr>
-            </w:pPr>
-            <w:r>
-              <w:rPr>
-                <w:rFonts w:ascii="Times New Roman" w:hAnsi="Times New Roman" w:cs="Times New Roman"/>
-                <w:sz w:val="24"/>
-                <w:szCs w:val="24"/>
-              </w:rPr>
-              <w:t>Show tournament results</w:t>
-            </w:r>
-          </w:p>
-        </w:tc>
-      </w:tr>
-      <w:tr>
-        <w:tc>
-          <w:tcPr>
-            <w:tcW w:w="4508" w:type="dxa"/>
-            <w:tcBorders>
-              <w:top w:val="single" w:sz="4" w:space="0" w:color="auto"/>
-              <w:left w:val="single" w:sz="4" w:space="0" w:color="auto"/>
-              <w:bottom w:val="single" w:sz="4" w:space="0" w:color="auto"/>
-              <w:right w:val="single" w:sz="4" w:space="0" w:color="auto"/>
-            </w:tcBorders>
-            <w:hideMark/>
-          </w:tcPr>
-          <w:p>
-            <w:pPr>
-              <w:spacing w:line="240" w:lineRule="auto"/>
-              <w:rPr>
-                <w:rFonts w:ascii="Times New Roman" w:hAnsi="Times New Roman" w:cs="Times New Roman"/>
-                <w:b/>
-                <w:bCs/>
-                <w:sz w:val="24"/>
-                <w:szCs w:val="24"/>
-              </w:rPr>
-            </w:pPr>
-            <w:r>
-              <w:rPr>
-                <w:rFonts w:ascii="Times New Roman" w:hAnsi="Times New Roman" w:cs="Times New Roman"/>
-                <w:b/>
-                <w:bCs/>
-                <w:sz w:val="24"/>
-                <w:szCs w:val="24"/>
-              </w:rPr>
-              <w:t>Actor</w:t>
-            </w:r>
-          </w:p>
-        </w:tc>
-        <w:tc>
-          <w:tcPr>
-            <w:tcW w:w="4508" w:type="dxa"/>
-            <w:tcBorders>
-              <w:top w:val="single" w:sz="4" w:space="0" w:color="auto"/>
-              <w:left w:val="single" w:sz="4" w:space="0" w:color="auto"/>
-              <w:bottom w:val="single" w:sz="4" w:space="0" w:color="auto"/>
-              <w:right w:val="single" w:sz="4" w:space="0" w:color="auto"/>
-            </w:tcBorders>
-            <w:hideMark/>
-          </w:tcPr>
-          <w:p>
-            <w:pPr>
-              <w:spacing w:line="240" w:lineRule="auto"/>
-              <w:rPr>
-                <w:rFonts w:ascii="Times New Roman" w:hAnsi="Times New Roman" w:cs="Times New Roman"/>
-                <w:sz w:val="24"/>
-                <w:szCs w:val="24"/>
-              </w:rPr>
-            </w:pPr>
-            <w:r>
-              <w:rPr>
-                <w:rFonts w:ascii="Times New Roman" w:hAnsi="Times New Roman" w:cs="Times New Roman"/>
-                <w:sz w:val="24"/>
-                <w:szCs w:val="24"/>
-              </w:rPr>
-              <w:t>Any user</w:t>
-            </w:r>
-          </w:p>
-        </w:tc>
-      </w:tr>
-      <w:tr>
-        <w:tc>
-          <w:tcPr>
-            <w:tcW w:w="4508" w:type="dxa"/>
-            <w:tcBorders>
-              <w:top w:val="single" w:sz="4" w:space="0" w:color="auto"/>
-              <w:left w:val="single" w:sz="4" w:space="0" w:color="auto"/>
-              <w:bottom w:val="single" w:sz="4" w:space="0" w:color="auto"/>
-              <w:right w:val="single" w:sz="4" w:space="0" w:color="auto"/>
-            </w:tcBorders>
-            <w:hideMark/>
-          </w:tcPr>
-          <w:p>
-            <w:pPr>
-              <w:spacing w:line="240" w:lineRule="auto"/>
-              <w:rPr>
-                <w:rFonts w:ascii="Times New Roman" w:hAnsi="Times New Roman" w:cs="Times New Roman"/>
-                <w:b/>
-                <w:bCs/>
-                <w:sz w:val="24"/>
-                <w:szCs w:val="24"/>
-              </w:rPr>
-            </w:pPr>
-            <w:r>
-              <w:rPr>
-                <w:rFonts w:ascii="Times New Roman" w:hAnsi="Times New Roman" w:cs="Times New Roman"/>
-                <w:b/>
-                <w:bCs/>
-                <w:sz w:val="24"/>
-                <w:szCs w:val="24"/>
-              </w:rPr>
-              <w:t>Precondition</w:t>
-            </w:r>
-          </w:p>
-        </w:tc>
-        <w:tc>
-          <w:tcPr>
-            <w:tcW w:w="4508" w:type="dxa"/>
-            <w:tcBorders>
-              <w:top w:val="single" w:sz="4" w:space="0" w:color="auto"/>
-              <w:left w:val="single" w:sz="4" w:space="0" w:color="auto"/>
-              <w:bottom w:val="single" w:sz="4" w:space="0" w:color="auto"/>
-              <w:right w:val="single" w:sz="4" w:space="0" w:color="auto"/>
-            </w:tcBorders>
-            <w:hideMark/>
-          </w:tcPr>
-          <w:p>
-            <w:pPr>
-              <w:spacing w:line="240" w:lineRule="auto"/>
-              <w:rPr>
-                <w:rFonts w:ascii="Times New Roman" w:hAnsi="Times New Roman" w:cs="Times New Roman"/>
-                <w:sz w:val="24"/>
-                <w:szCs w:val="24"/>
-              </w:rPr>
-            </w:pPr>
-            <w:r>
-              <w:rPr>
-                <w:rFonts w:ascii="Times New Roman" w:hAnsi="Times New Roman" w:cs="Times New Roman"/>
-                <w:sz w:val="24"/>
-                <w:szCs w:val="24"/>
-              </w:rPr>
-              <w:t>User must be logged in the desktop application</w:t>
-            </w:r>
-          </w:p>
-        </w:tc>
-      </w:tr>
-      <w:tr>
-        <w:tc>
-          <w:tcPr>
-            <w:tcW w:w="4508" w:type="dxa"/>
-            <w:tcBorders>
-              <w:top w:val="single" w:sz="4" w:space="0" w:color="auto"/>
-              <w:left w:val="single" w:sz="4" w:space="0" w:color="auto"/>
-              <w:bottom w:val="single" w:sz="4" w:space="0" w:color="auto"/>
-              <w:right w:val="single" w:sz="4" w:space="0" w:color="auto"/>
-            </w:tcBorders>
-            <w:hideMark/>
-          </w:tcPr>
-          <w:p>
-            <w:pPr>
-              <w:spacing w:line="240" w:lineRule="auto"/>
-              <w:rPr>
-                <w:rFonts w:ascii="Times New Roman" w:hAnsi="Times New Roman" w:cs="Times New Roman"/>
-                <w:b/>
-                <w:bCs/>
-                <w:sz w:val="24"/>
-                <w:szCs w:val="24"/>
-              </w:rPr>
-            </w:pPr>
-            <w:r>
-              <w:rPr>
-                <w:rFonts w:ascii="Times New Roman" w:hAnsi="Times New Roman" w:cs="Times New Roman"/>
-                <w:b/>
-                <w:bCs/>
-                <w:sz w:val="24"/>
-                <w:szCs w:val="24"/>
-              </w:rPr>
-              <w:t>Main success scenario</w:t>
-            </w:r>
-          </w:p>
-        </w:tc>
-        <w:tc>
-          <w:tcPr>
-            <w:tcW w:w="4508" w:type="dxa"/>
-            <w:tcBorders>
-              <w:top w:val="single" w:sz="4" w:space="0" w:color="auto"/>
-              <w:left w:val="single" w:sz="4" w:space="0" w:color="auto"/>
-              <w:bottom w:val="single" w:sz="4" w:space="0" w:color="auto"/>
-              <w:right w:val="single" w:sz="4" w:space="0" w:color="auto"/>
-            </w:tcBorders>
-            <w:hideMark/>
-          </w:tcPr>
-          <w:p>
-            <w:pPr>
-              <w:spacing w:line="240" w:lineRule="auto"/>
-              <w:rPr>
-                <w:rFonts w:ascii="Times New Roman" w:hAnsi="Times New Roman" w:cs="Times New Roman"/>
-                <w:sz w:val="24"/>
-                <w:szCs w:val="24"/>
-              </w:rPr>
-            </w:pPr>
-            <w:r>
-              <w:rPr>
-                <w:rFonts w:ascii="Times New Roman" w:hAnsi="Times New Roman" w:cs="Times New Roman"/>
-                <w:sz w:val="24"/>
-                <w:szCs w:val="24"/>
-              </w:rPr>
-              <w:t xml:space="preserve">        1. User requests a concluded tournament from the previous tournaments page</w:t>
-            </w:r>
-          </w:p>
-          <w:p>
-            <w:pPr>
-              <w:spacing w:line="240" w:lineRule="auto"/>
-              <w:rPr>
-                <w:rFonts w:ascii="Times New Roman" w:hAnsi="Times New Roman" w:cs="Times New Roman"/>
-                <w:sz w:val="24"/>
-                <w:szCs w:val="24"/>
-              </w:rPr>
-            </w:pPr>
-            <w:r>
-              <w:rPr>
-                <w:rFonts w:ascii="Times New Roman" w:hAnsi="Times New Roman" w:cs="Times New Roman"/>
-                <w:sz w:val="24"/>
-                <w:szCs w:val="24"/>
-              </w:rPr>
-              <w:t xml:space="preserve">        2. System retrieves information and results of that tournament</w:t>
-            </w:r>
-          </w:p>
-          <w:p>
-            <w:pPr>
-              <w:spacing w:line="240" w:lineRule="auto"/>
-              <w:rPr>
-                <w:rFonts w:ascii="Times New Roman" w:hAnsi="Times New Roman" w:cs="Times New Roman"/>
-                <w:sz w:val="24"/>
-                <w:szCs w:val="24"/>
-              </w:rPr>
-            </w:pPr>
-            <w:r>
-              <w:rPr>
-                <w:rFonts w:ascii="Times New Roman" w:hAnsi="Times New Roman" w:cs="Times New Roman"/>
-                <w:sz w:val="24"/>
-                <w:szCs w:val="24"/>
-              </w:rPr>
-              <w:t xml:space="preserve">        3. System displays the tournament and the results</w:t>
-            </w:r>
-          </w:p>
-          <w:p>
-            <w:pPr>
-              <w:spacing w:line="240" w:lineRule="auto"/>
-              <w:rPr>
-                <w:rFonts w:ascii="Times New Roman" w:hAnsi="Times New Roman" w:cs="Times New Roman"/>
-                <w:sz w:val="24"/>
-                <w:szCs w:val="24"/>
-              </w:rPr>
-            </w:pPr>
-            <w:r>
-              <w:rPr>
-                <w:rFonts w:ascii="Times New Roman" w:hAnsi="Times New Roman" w:cs="Times New Roman"/>
-                <w:sz w:val="24"/>
-                <w:szCs w:val="24"/>
-              </w:rPr>
-              <w:t xml:space="preserve">        4. End of use case</w:t>
-            </w:r>
-          </w:p>
-        </w:tc>
-      </w:tr>
-      <w:tr>
-        <w:tc>
-          <w:tcPr>
-            <w:tcW w:w="4508" w:type="dxa"/>
-            <w:tcBorders>
-              <w:top w:val="single" w:sz="4" w:space="0" w:color="auto"/>
-              <w:left w:val="single" w:sz="4" w:space="0" w:color="auto"/>
-              <w:bottom w:val="single" w:sz="4" w:space="0" w:color="auto"/>
-              <w:right w:val="single" w:sz="4" w:space="0" w:color="auto"/>
-            </w:tcBorders>
-          </w:tcPr>
-          <w:p>
-            <w:pPr>
-              <w:spacing w:line="240" w:lineRule="auto"/>
-              <w:rPr>
-                <w:rFonts w:ascii="Times New Roman" w:hAnsi="Times New Roman" w:cs="Times New Roman"/>
-                <w:b/>
-                <w:bCs/>
-                <w:sz w:val="24"/>
-                <w:szCs w:val="24"/>
-              </w:rPr>
-            </w:pPr>
-            <w:r>
-              <w:rPr>
-                <w:rFonts w:ascii="Times New Roman" w:hAnsi="Times New Roman" w:cs="Times New Roman"/>
-                <w:b/>
-                <w:bCs/>
-                <w:sz w:val="24"/>
-                <w:szCs w:val="24"/>
-              </w:rPr>
-              <w:t xml:space="preserve">Extensions: </w:t>
-            </w:r>
-          </w:p>
-          <w:p>
-            <w:pPr>
-              <w:spacing w:line="240" w:lineRule="auto"/>
-              <w:rPr>
-                <w:rFonts w:ascii="Times New Roman" w:hAnsi="Times New Roman" w:cs="Times New Roman"/>
-                <w:sz w:val="24"/>
-                <w:szCs w:val="24"/>
-              </w:rPr>
-            </w:pPr>
-          </w:p>
-        </w:tc>
-        <w:tc>
-          <w:tcPr>
-            <w:tcW w:w="4508" w:type="dxa"/>
-            <w:tcBorders>
-              <w:top w:val="single" w:sz="4" w:space="0" w:color="auto"/>
-              <w:left w:val="single" w:sz="4" w:space="0" w:color="auto"/>
-              <w:bottom w:val="single" w:sz="4" w:space="0" w:color="auto"/>
-              <w:right w:val="single" w:sz="4" w:space="0" w:color="auto"/>
-            </w:tcBorders>
-          </w:tcPr>
-          <w:p>
-            <w:pPr>
-              <w:spacing w:line="240" w:lineRule="auto"/>
-              <w:rPr>
-                <w:rFonts w:ascii="Times New Roman" w:eastAsia="Times New Roman" w:hAnsi="Times New Roman" w:cs="Times New Roman"/>
+                <w:sz w:val="24"/>
+                <w:szCs w:val="24"/>
+              </w:rPr>
+            </w:pPr>
+            <w:r>
+              <w:rPr>
+                <w:rFonts w:ascii="Times New Roman" w:hAnsi="Times New Roman" w:cs="Times New Roman"/>
+                <w:sz w:val="24"/>
+                <w:szCs w:val="24"/>
+              </w:rPr>
+              <w:t xml:space="preserve">        </w:t>
+            </w:r>
+          </w:p>
+          <w:p>
+            <w:pPr>
+              <w:spacing w:line="240" w:lineRule="auto"/>
+              <w:rPr>
+                <w:rFonts w:ascii="Times New Roman" w:hAnsi="Times New Roman" w:cs="Times New Roman"/>
                 <w:sz w:val="24"/>
                 <w:szCs w:val="24"/>
               </w:rPr>
@@ -5990,7 +5829,17 @@
                 <w:sz w:val="24"/>
                 <w:szCs w:val="24"/>
               </w:rPr>
-              <w:t>UC-07</w:t>
+              <w:t>UC-0</w:t>
+            </w:r>
+            <w:r>
+              <w:rPr>
+                <w:rFonts w:ascii="Times New Roman" w:hAnsi="Times New Roman" w:cs="Times New Roman"/>
+                <w:b/>
+                <w:bCs/>
+                <w:sz w:val="24"/>
+                <w:szCs w:val="24"/>
+              </w:rPr>
+              <w:t>6</w:t>
             </w:r>
           </w:p>
         </w:tc>
@@ -6020,7 +5869,7 @@
                 <w:sz w:val="24"/>
                 <w:szCs w:val="24"/>
               </w:rPr>
-              <w:t>Challenge a user</w:t>
+              <w:t>Open a tournament</w:t>
             </w:r>
           </w:p>
         </w:tc>
@@ -6201,89 +6050,79 @@
               <w:bottom w:val="single" w:sz="4" w:space="0" w:color="auto"/>
               <w:right w:val="single" w:sz="4" w:space="0" w:color="auto"/>
             </w:tcBorders>
-          </w:tcPr>
-          <w:p>
-            <w:pPr>
-              <w:spacing w:line="240" w:lineRule="auto"/>
-              <w:rPr>
-                <w:rFonts w:ascii="Times New Roman" w:hAnsi="Times New Roman" w:cs="Times New Roman"/>
-                <w:sz w:val="24"/>
-                <w:szCs w:val="24"/>
-              </w:rPr>
-            </w:pPr>
-            <w:r>
-              <w:rPr>
-                <w:rFonts w:ascii="Times New Roman" w:hAnsi="Times New Roman" w:cs="Times New Roman"/>
-                <w:sz w:val="24"/>
-                <w:szCs w:val="24"/>
-              </w:rPr>
-              <w:t xml:space="preserve">        1. User opens challenge page and    selects another user</w:t>
-            </w:r>
-          </w:p>
-          <w:p>
-            <w:pPr>
-              <w:spacing w:line="240" w:lineRule="auto"/>
-              <w:rPr>
-                <w:rFonts w:ascii="Times New Roman" w:hAnsi="Times New Roman" w:cs="Times New Roman"/>
-                <w:sz w:val="24"/>
-                <w:szCs w:val="24"/>
-              </w:rPr>
-            </w:pPr>
-            <w:r>
-              <w:rPr>
-                <w:rFonts w:ascii="Times New Roman" w:hAnsi="Times New Roman" w:cs="Times New Roman"/>
-                <w:sz w:val="24"/>
-                <w:szCs w:val="24"/>
-              </w:rPr>
-              <w:t xml:space="preserve">        2. User selects challenge to a game</w:t>
-            </w:r>
-          </w:p>
-          <w:p>
-            <w:pPr>
-              <w:spacing w:line="240" w:lineRule="auto"/>
-              <w:rPr>
-                <w:rFonts w:ascii="Times New Roman" w:hAnsi="Times New Roman" w:cs="Times New Roman"/>
-                <w:sz w:val="24"/>
-                <w:szCs w:val="24"/>
-              </w:rPr>
-            </w:pPr>
-            <w:r>
-              <w:rPr>
-                <w:rFonts w:ascii="Times New Roman" w:hAnsi="Times New Roman" w:cs="Times New Roman"/>
-                <w:sz w:val="24"/>
-                <w:szCs w:val="24"/>
-              </w:rPr>
-              <w:t xml:space="preserve">        3. System asks for confirmation</w:t>
-            </w:r>
-          </w:p>
-          <w:p>
-            <w:pPr>
-              <w:spacing w:line="240" w:lineRule="auto"/>
-              <w:rPr>
-                <w:rFonts w:ascii="Times New Roman" w:hAnsi="Times New Roman" w:cs="Times New Roman"/>
-                <w:sz w:val="24"/>
-                <w:szCs w:val="24"/>
-              </w:rPr>
-            </w:pPr>
-            <w:r>
-              <w:rPr>
-                <w:rFonts w:ascii="Times New Roman" w:hAnsi="Times New Roman" w:cs="Times New Roman"/>
-                <w:sz w:val="24"/>
-                <w:szCs w:val="24"/>
-              </w:rPr>
-              <w:lastRenderedPageBreak/>
+            <w:hideMark/>
+          </w:tcPr>
+          <w:p>
+            <w:pPr>
+              <w:spacing w:line="240" w:lineRule="auto"/>
+              <w:rPr>
+                <w:rFonts w:ascii="Times New Roman" w:hAnsi="Times New Roman" w:cs="Times New Roman"/>
+                <w:sz w:val="24"/>
+                <w:szCs w:val="24"/>
+              </w:rPr>
+            </w:pPr>
+            <w:r>
+              <w:rPr>
+                <w:rFonts w:ascii="Times New Roman" w:hAnsi="Times New Roman" w:cs="Times New Roman"/>
+                <w:sz w:val="24"/>
+                <w:szCs w:val="24"/>
+              </w:rPr>
+              <w:t xml:space="preserve">        1. System displays tournaments</w:t>
+            </w:r>
+          </w:p>
+          <w:p>
+            <w:pPr>
+              <w:spacing w:line="240" w:lineRule="auto"/>
+              <w:rPr>
+                <w:rFonts w:ascii="Times New Roman" w:hAnsi="Times New Roman" w:cs="Times New Roman"/>
+                <w:sz w:val="24"/>
+                <w:szCs w:val="24"/>
+              </w:rPr>
+            </w:pPr>
+            <w:r>
+              <w:rPr>
+                <w:rFonts w:ascii="Times New Roman" w:hAnsi="Times New Roman" w:cs="Times New Roman"/>
+                <w:sz w:val="24"/>
+                <w:szCs w:val="24"/>
+              </w:rPr>
+              <w:t xml:space="preserve">        2. User selects the tournament.</w:t>
+            </w:r>
+          </w:p>
+          <w:p>
+            <w:pPr>
+              <w:spacing w:line="240" w:lineRule="auto"/>
+              <w:rPr>
+                <w:rFonts w:ascii="Times New Roman" w:hAnsi="Times New Roman" w:cs="Times New Roman"/>
+                <w:sz w:val="24"/>
+                <w:szCs w:val="24"/>
+              </w:rPr>
+            </w:pPr>
+            <w:r>
+              <w:rPr>
+                <w:rFonts w:ascii="Times New Roman" w:hAnsi="Times New Roman" w:cs="Times New Roman"/>
+                <w:sz w:val="24"/>
+                <w:szCs w:val="24"/>
+              </w:rPr>
+              <w:t xml:space="preserve">        3. System opens the details about a tournament</w:t>
+            </w:r>
+          </w:p>
+          <w:p>
+            <w:pPr>
+              <w:spacing w:line="240" w:lineRule="auto"/>
+              <w:rPr>
+                <w:rFonts w:ascii="Times New Roman" w:hAnsi="Times New Roman" w:cs="Times New Roman"/>
+                <w:sz w:val="24"/>
+                <w:szCs w:val="24"/>
+              </w:rPr>
+            </w:pPr>
+            <w:r>
+              <w:rPr>
+                <w:rFonts w:ascii="Times New Roman" w:hAnsi="Times New Roman" w:cs="Times New Roman"/>
+                <w:sz w:val="24"/>
+                <w:szCs w:val="24"/>
+              </w:rPr>
               <w:t xml:space="preserve">        4. End of use case</w:t>
             </w:r>
-          </w:p>
-          <w:p>
-            <w:pPr>
-              <w:spacing w:line="240" w:lineRule="auto"/>
-              <w:rPr>
-                <w:rFonts w:ascii="Times New Roman" w:hAnsi="Times New Roman" w:cs="Times New Roman"/>
-                <w:sz w:val="24"/>
-                <w:szCs w:val="24"/>
-              </w:rPr>
-            </w:pPr>
           </w:p>
         </w:tc>
       </w:tr>
@@ -6315,7 +6154,6 @@
                 <w:sz w:val="24"/>
                 <w:szCs w:val="24"/>
               </w:rPr>
-              <w:lastRenderedPageBreak/>
               <w:t xml:space="preserve">Extensions: </w:t>
             </w:r>
           </w:p>
@@ -6396,7 +6234,17 @@
                 <w:sz w:val="24"/>
                 <w:szCs w:val="24"/>
               </w:rPr>
-              <w:t>UC-08</w:t>
+              <w:t>UC-0</w:t>
+            </w:r>
+            <w:r>
+              <w:rPr>
+                <w:rFonts w:ascii="Times New Roman" w:hAnsi="Times New Roman" w:cs="Times New Roman"/>
+                <w:b/>
+                <w:bCs/>
+                <w:sz w:val="24"/>
+                <w:szCs w:val="24"/>
+              </w:rPr>
+              <w:t>7</w:t>
             </w:r>
           </w:p>
         </w:tc>
@@ -6426,7 +6274,7 @@
                 <w:sz w:val="24"/>
                 <w:szCs w:val="24"/>
               </w:rPr>
-              <w:t>Accept a challenge</w:t>
+              <w:t>Show tournament results</w:t>
             </w:r>
           </w:p>
         </w:tc>
@@ -6492,7 +6340,7 @@
                 <w:sz w:val="24"/>
                 <w:szCs w:val="24"/>
               </w:rPr>
-              <w:t>User</w:t>
+              <w:t>Any user</w:t>
             </w:r>
           </w:p>
         </w:tc>
@@ -6558,7 +6406,7 @@
                 <w:sz w:val="24"/>
                 <w:szCs w:val="24"/>
               </w:rPr>
-              <w:t>User must be logged in the web application</w:t>
+              <w:t>User must be logged in the desktop application</w:t>
             </w:r>
           </w:p>
         </w:tc>
@@ -6594,6 +6442,7 @@
                 <w:sz w:val="24"/>
                 <w:szCs w:val="24"/>
               </w:rPr>
+              <w:lastRenderedPageBreak/>
               <w:t>Main success scenario</w:t>
             </w:r>
           </w:p>
@@ -6607,106 +6456,79 @@
               <w:bottom w:val="single" w:sz="4" w:space="0" w:color="auto"/>
               <w:right w:val="single" w:sz="4" w:space="0" w:color="auto"/>
             </w:tcBorders>
-          </w:tcPr>
-          <w:p>
-            <w:pPr>
-              <w:spacing w:line="240" w:lineRule="auto"/>
-              <w:rPr>
-                <w:rFonts w:ascii="Times New Roman" w:hAnsi="Times New Roman" w:cs="Times New Roman"/>
-                <w:sz w:val="24"/>
-                <w:szCs w:val="24"/>
-              </w:rPr>
-            </w:pPr>
-            <w:r>
-              <w:rPr>
-                <w:rFonts w:ascii="Times New Roman" w:hAnsi="Times New Roman" w:cs="Times New Roman"/>
-                <w:sz w:val="24"/>
-                <w:szCs w:val="24"/>
-              </w:rPr>
-              <w:t xml:space="preserve">        1. User opens challenges page</w:t>
-            </w:r>
-          </w:p>
-          <w:p>
-            <w:pPr>
-              <w:spacing w:line="240" w:lineRule="auto"/>
-              <w:rPr>
-                <w:rFonts w:ascii="Times New Roman" w:hAnsi="Times New Roman" w:cs="Times New Roman"/>
-                <w:sz w:val="24"/>
-                <w:szCs w:val="24"/>
-              </w:rPr>
-            </w:pPr>
-            <w:r>
-              <w:rPr>
-                <w:rFonts w:ascii="Times New Roman" w:hAnsi="Times New Roman" w:cs="Times New Roman"/>
-                <w:sz w:val="24"/>
-                <w:szCs w:val="24"/>
-              </w:rPr>
-              <w:t xml:space="preserve">        2. System displays the challenges a user has</w:t>
-            </w:r>
-          </w:p>
-          <w:p>
-            <w:pPr>
-              <w:spacing w:line="240" w:lineRule="auto"/>
-              <w:rPr>
-                <w:rFonts w:ascii="Times New Roman" w:hAnsi="Times New Roman" w:cs="Times New Roman"/>
-                <w:sz w:val="24"/>
-                <w:szCs w:val="24"/>
-              </w:rPr>
-            </w:pPr>
-            <w:r>
-              <w:rPr>
-                <w:rFonts w:ascii="Times New Roman" w:hAnsi="Times New Roman" w:cs="Times New Roman"/>
-                <w:sz w:val="24"/>
-                <w:szCs w:val="24"/>
-              </w:rPr>
-              <w:t xml:space="preserve">        3. User selects a challenge from another user</w:t>
-            </w:r>
-          </w:p>
-          <w:p>
-            <w:pPr>
-              <w:spacing w:line="240" w:lineRule="auto"/>
-              <w:rPr>
-                <w:rFonts w:ascii="Times New Roman" w:hAnsi="Times New Roman" w:cs="Times New Roman"/>
-                <w:sz w:val="24"/>
-                <w:szCs w:val="24"/>
-              </w:rPr>
-            </w:pPr>
-            <w:r>
-              <w:rPr>
-                <w:rFonts w:ascii="Times New Roman" w:hAnsi="Times New Roman" w:cs="Times New Roman"/>
-                <w:sz w:val="24"/>
-                <w:szCs w:val="24"/>
-              </w:rPr>
-              <w:t xml:space="preserve">        4. System asks for an accept or deny</w:t>
-            </w:r>
-          </w:p>
-          <w:p>
-            <w:pPr>
-              <w:spacing w:line="240" w:lineRule="auto"/>
-              <w:rPr>
-                <w:rFonts w:ascii="Times New Roman" w:hAnsi="Times New Roman" w:cs="Times New Roman"/>
-                <w:sz w:val="24"/>
-                <w:szCs w:val="24"/>
-              </w:rPr>
-            </w:pPr>
-            <w:r>
-              <w:rPr>
-                <w:rFonts w:ascii="Times New Roman" w:hAnsi="Times New Roman" w:cs="Times New Roman"/>
-                <w:sz w:val="24"/>
-                <w:szCs w:val="24"/>
-              </w:rPr>
-              <w:t xml:space="preserve">        5. End of use case</w:t>
-            </w:r>
-          </w:p>
-          <w:p>
-            <w:pPr>
-              <w:spacing w:line="240" w:lineRule="auto"/>
-              <w:rPr>
-                <w:rFonts w:ascii="Times New Roman" w:hAnsi="Times New Roman" w:cs="Times New Roman"/>
-                <w:sz w:val="24"/>
-                <w:szCs w:val="24"/>
-              </w:rPr>
-            </w:pPr>
+            <w:hideMark/>
+          </w:tcPr>
+          <w:p>
+            <w:pPr>
+              <w:spacing w:line="240" w:lineRule="auto"/>
+              <w:rPr>
+                <w:rFonts w:ascii="Times New Roman" w:hAnsi="Times New Roman" w:cs="Times New Roman"/>
+                <w:sz w:val="24"/>
+                <w:szCs w:val="24"/>
+              </w:rPr>
+            </w:pPr>
+            <w:r>
+              <w:rPr>
+                <w:rFonts w:ascii="Times New Roman" w:hAnsi="Times New Roman" w:cs="Times New Roman"/>
+                <w:sz w:val="24"/>
+                <w:szCs w:val="24"/>
+              </w:rPr>
+              <w:t xml:space="preserve">        1. User requests a concluded tournament from the previous tournaments page</w:t>
+            </w:r>
+          </w:p>
+          <w:p>
+            <w:pPr>
+              <w:spacing w:line="240" w:lineRule="auto"/>
+              <w:rPr>
+                <w:rFonts w:ascii="Times New Roman" w:hAnsi="Times New Roman" w:cs="Times New Roman"/>
+                <w:sz w:val="24"/>
+                <w:szCs w:val="24"/>
+              </w:rPr>
+            </w:pPr>
+            <w:r>
+              <w:rPr>
+                <w:rFonts w:ascii="Times New Roman" w:hAnsi="Times New Roman" w:cs="Times New Roman"/>
+                <w:sz w:val="24"/>
+                <w:szCs w:val="24"/>
+              </w:rPr>
+              <w:t xml:space="preserve">        2. System retrieves information and results of that tournament</w:t>
+            </w:r>
+          </w:p>
+          <w:p>
+            <w:pPr>
+              <w:spacing w:line="240" w:lineRule="auto"/>
+              <w:rPr>
+                <w:rFonts w:ascii="Times New Roman" w:hAnsi="Times New Roman" w:cs="Times New Roman"/>
+                <w:sz w:val="24"/>
+                <w:szCs w:val="24"/>
+              </w:rPr>
+            </w:pPr>
+            <w:r>
+              <w:rPr>
+                <w:rFonts w:ascii="Times New Roman" w:hAnsi="Times New Roman" w:cs="Times New Roman"/>
+                <w:sz w:val="24"/>
+                <w:szCs w:val="24"/>
+              </w:rPr>
+              <w:t xml:space="preserve">        3. System displays the tournament and the results</w:t>
+            </w:r>
+          </w:p>
+          <w:p>
+            <w:pPr>
+              <w:spacing w:line="240" w:lineRule="auto"/>
+              <w:rPr>
+                <w:rFonts w:ascii="Times New Roman" w:hAnsi="Times New Roman" w:cs="Times New Roman"/>
+                <w:sz w:val="24"/>
+                <w:szCs w:val="24"/>
+              </w:rPr>
+            </w:pPr>
+            <w:r>
+              <w:rPr>
+                <w:rFonts w:ascii="Times New Roman" w:hAnsi="Times New Roman" w:cs="Times New Roman"/>
+                <w:sz w:val="24"/>
+                <w:szCs w:val="24"/>
+              </w:rPr>
+              <w:t xml:space="preserve">        4. End of use case</w:t>
+            </w:r>
           </w:p>
         </w:tc>
       </w:tr>
@@ -6726,6 +6548,8 @@
               <w:spacing w:line="240" w:lineRule="auto"/>
               <w:rPr>
                 <w:rFonts w:ascii="Times New Roman" w:hAnsi="Times New Roman" w:cs="Times New Roman"/>
+                <w:b/>
+                <w:bCs/>
                 <w:sz w:val="24"/>
                 <w:szCs w:val="24"/>
               </w:rPr>
@@ -6766,462 +6590,11 @@
             <w:pPr>
               <w:spacing w:line="240" w:lineRule="auto"/>
               <w:rPr>
-                <w:rFonts w:ascii="Times New Roman" w:hAnsi="Times New Roman" w:cs="Times New Roman"/>
-                <w:sz w:val="24"/>
-                <w:szCs w:val="24"/>
-              </w:rPr>
-            </w:pPr>
-          </w:p>
-        </w:tc>
-      </w:tr>
-    </w:tbl>
-    <w:p/>
-    <w:tbl>
-      <w:tblPr>
-        <w:tblStyle w:val="TableGrid"/>
-        <w:tblW w:w="0" w:type="auto"/>
-        <w:tblInd w:w="0" w:type="dxa"/>
-        <w:tblLook w:val="04A0" w:firstRow="1" w:lastRow="0" w:firstColumn="1" w:lastColumn="0" w:noHBand="0" w:noVBand="1"/>
-      </w:tblPr>
-      <w:tblGrid>
-        <w:gridCol w:w="4508"/>
-        <w:gridCol w:w="4508"/>
-      </w:tblGrid>
-      <w:tr>
-        <w:tc>
-          <w:tcPr>
-            <w:tcW w:w="4508" w:type="dxa"/>
-            <w:tcBorders>
-              <w:top w:val="single" w:sz="4" w:space="0" w:color="auto"/>
-              <w:left w:val="single" w:sz="4" w:space="0" w:color="auto"/>
-              <w:bottom w:val="single" w:sz="4" w:space="0" w:color="auto"/>
-              <w:right w:val="single" w:sz="4" w:space="0" w:color="auto"/>
-            </w:tcBorders>
-            <w:hideMark/>
-          </w:tcPr>
-          <w:p>
-            <w:pPr>
-              <w:spacing w:line="240" w:lineRule="auto"/>
-              <w:rPr>
-                <w:rFonts w:ascii="Times New Roman" w:hAnsi="Times New Roman" w:cs="Times New Roman"/>
-                <w:b/>
-                <w:bCs/>
-                <w:sz w:val="24"/>
-                <w:szCs w:val="24"/>
-              </w:rPr>
-            </w:pPr>
-            <w:r>
-              <w:rPr>
-                <w:rFonts w:ascii="Times New Roman" w:hAnsi="Times New Roman" w:cs="Times New Roman"/>
-                <w:b/>
-                <w:bCs/>
-                <w:sz w:val="24"/>
-                <w:szCs w:val="24"/>
-              </w:rPr>
-              <w:t>UC-09</w:t>
-            </w:r>
-          </w:p>
-        </w:tc>
-        <w:tc>
-          <w:tcPr>
-            <w:tcW w:w="4508" w:type="dxa"/>
-            <w:tcBorders>
-              <w:top w:val="single" w:sz="4" w:space="0" w:color="auto"/>
-              <w:left w:val="single" w:sz="4" w:space="0" w:color="auto"/>
-              <w:bottom w:val="single" w:sz="4" w:space="0" w:color="auto"/>
-              <w:right w:val="single" w:sz="4" w:space="0" w:color="auto"/>
-            </w:tcBorders>
-            <w:hideMark/>
-          </w:tcPr>
-          <w:p>
-            <w:pPr>
-              <w:spacing w:line="240" w:lineRule="auto"/>
-              <w:rPr>
-                <w:rFonts w:ascii="Times New Roman" w:hAnsi="Times New Roman" w:cs="Times New Roman"/>
-                <w:sz w:val="24"/>
-                <w:szCs w:val="24"/>
-              </w:rPr>
-            </w:pPr>
-            <w:r>
-              <w:rPr>
-                <w:rFonts w:ascii="Times New Roman" w:hAnsi="Times New Roman" w:cs="Times New Roman"/>
-                <w:sz w:val="24"/>
-                <w:szCs w:val="24"/>
-              </w:rPr>
-              <w:t>Register results of a match/challenge</w:t>
-            </w:r>
-          </w:p>
-        </w:tc>
-      </w:tr>
-      <w:tr>
-        <w:tc>
-          <w:tcPr>
-            <w:tcW w:w="4508" w:type="dxa"/>
-            <w:tcBorders>
-              <w:top w:val="single" w:sz="4" w:space="0" w:color="auto"/>
-              <w:left w:val="single" w:sz="4" w:space="0" w:color="auto"/>
-              <w:bottom w:val="single" w:sz="4" w:space="0" w:color="auto"/>
-              <w:right w:val="single" w:sz="4" w:space="0" w:color="auto"/>
-            </w:tcBorders>
-            <w:hideMark/>
-          </w:tcPr>
-          <w:p>
-            <w:pPr>
-              <w:spacing w:line="240" w:lineRule="auto"/>
-              <w:rPr>
-                <w:rFonts w:ascii="Times New Roman" w:hAnsi="Times New Roman" w:cs="Times New Roman"/>
-                <w:b/>
-                <w:bCs/>
-                <w:sz w:val="24"/>
-                <w:szCs w:val="24"/>
-              </w:rPr>
-            </w:pPr>
-            <w:r>
-              <w:rPr>
-                <w:rFonts w:ascii="Times New Roman" w:hAnsi="Times New Roman" w:cs="Times New Roman"/>
-                <w:b/>
-                <w:bCs/>
-                <w:sz w:val="24"/>
-                <w:szCs w:val="24"/>
-              </w:rPr>
-              <w:t>Actor</w:t>
-            </w:r>
-          </w:p>
-        </w:tc>
-        <w:tc>
-          <w:tcPr>
-            <w:tcW w:w="4508" w:type="dxa"/>
-            <w:tcBorders>
-              <w:top w:val="single" w:sz="4" w:space="0" w:color="auto"/>
-              <w:left w:val="single" w:sz="4" w:space="0" w:color="auto"/>
-              <w:bottom w:val="single" w:sz="4" w:space="0" w:color="auto"/>
-              <w:right w:val="single" w:sz="4" w:space="0" w:color="auto"/>
-            </w:tcBorders>
-            <w:hideMark/>
-          </w:tcPr>
-          <w:p>
-            <w:pPr>
-              <w:spacing w:line="240" w:lineRule="auto"/>
-              <w:rPr>
-                <w:rFonts w:ascii="Times New Roman" w:hAnsi="Times New Roman" w:cs="Times New Roman"/>
-                <w:sz w:val="24"/>
-                <w:szCs w:val="24"/>
-              </w:rPr>
-            </w:pPr>
-            <w:r>
-              <w:rPr>
-                <w:rFonts w:ascii="Times New Roman" w:hAnsi="Times New Roman" w:cs="Times New Roman"/>
-                <w:sz w:val="24"/>
-                <w:szCs w:val="24"/>
-              </w:rPr>
-              <w:t>Admin</w:t>
-            </w:r>
-          </w:p>
-        </w:tc>
-      </w:tr>
-      <w:tr>
-        <w:tc>
-          <w:tcPr>
-            <w:tcW w:w="4508" w:type="dxa"/>
-            <w:tcBorders>
-              <w:top w:val="single" w:sz="4" w:space="0" w:color="auto"/>
-              <w:left w:val="single" w:sz="4" w:space="0" w:color="auto"/>
-              <w:bottom w:val="single" w:sz="4" w:space="0" w:color="auto"/>
-              <w:right w:val="single" w:sz="4" w:space="0" w:color="auto"/>
-            </w:tcBorders>
-            <w:hideMark/>
-          </w:tcPr>
-          <w:p>
-            <w:pPr>
-              <w:spacing w:line="240" w:lineRule="auto"/>
-              <w:rPr>
-                <w:rFonts w:ascii="Times New Roman" w:hAnsi="Times New Roman" w:cs="Times New Roman"/>
-                <w:b/>
-                <w:bCs/>
-                <w:sz w:val="24"/>
-                <w:szCs w:val="24"/>
-              </w:rPr>
-            </w:pPr>
-            <w:r>
-              <w:rPr>
-                <w:rFonts w:ascii="Times New Roman" w:hAnsi="Times New Roman" w:cs="Times New Roman"/>
-                <w:b/>
-                <w:bCs/>
-                <w:sz w:val="24"/>
-                <w:szCs w:val="24"/>
-              </w:rPr>
-              <w:t>Precondition</w:t>
-            </w:r>
-          </w:p>
-        </w:tc>
-        <w:tc>
-          <w:tcPr>
-            <w:tcW w:w="4508" w:type="dxa"/>
-            <w:tcBorders>
-              <w:top w:val="single" w:sz="4" w:space="0" w:color="auto"/>
-              <w:left w:val="single" w:sz="4" w:space="0" w:color="auto"/>
-              <w:bottom w:val="single" w:sz="4" w:space="0" w:color="auto"/>
-              <w:right w:val="single" w:sz="4" w:space="0" w:color="auto"/>
-            </w:tcBorders>
-            <w:hideMark/>
-          </w:tcPr>
-          <w:p>
-            <w:pPr>
-              <w:spacing w:line="240" w:lineRule="auto"/>
-              <w:rPr>
-                <w:rFonts w:ascii="Times New Roman" w:hAnsi="Times New Roman" w:cs="Times New Roman"/>
-                <w:sz w:val="24"/>
-                <w:szCs w:val="24"/>
-              </w:rPr>
-            </w:pPr>
-            <w:r>
-              <w:rPr>
-                <w:rFonts w:ascii="Times New Roman" w:hAnsi="Times New Roman" w:cs="Times New Roman"/>
-                <w:sz w:val="24"/>
-                <w:szCs w:val="24"/>
-              </w:rPr>
-              <w:t>Admin must be logged in the desktop application</w:t>
-            </w:r>
-          </w:p>
-        </w:tc>
-      </w:tr>
-      <w:tr>
-        <w:tc>
-          <w:tcPr>
-            <w:tcW w:w="4508" w:type="dxa"/>
-            <w:tcBorders>
-              <w:top w:val="single" w:sz="4" w:space="0" w:color="auto"/>
-              <w:left w:val="single" w:sz="4" w:space="0" w:color="auto"/>
-              <w:bottom w:val="single" w:sz="4" w:space="0" w:color="auto"/>
-              <w:right w:val="single" w:sz="4" w:space="0" w:color="auto"/>
-            </w:tcBorders>
-            <w:hideMark/>
-          </w:tcPr>
-          <w:p>
-            <w:pPr>
-              <w:spacing w:line="240" w:lineRule="auto"/>
-              <w:rPr>
-                <w:rFonts w:ascii="Times New Roman" w:hAnsi="Times New Roman" w:cs="Times New Roman"/>
-                <w:b/>
-                <w:bCs/>
-                <w:sz w:val="24"/>
-                <w:szCs w:val="24"/>
-              </w:rPr>
-            </w:pPr>
-            <w:r>
-              <w:rPr>
-                <w:rFonts w:ascii="Times New Roman" w:hAnsi="Times New Roman" w:cs="Times New Roman"/>
-                <w:b/>
-                <w:bCs/>
-                <w:sz w:val="24"/>
-                <w:szCs w:val="24"/>
-              </w:rPr>
-              <w:t>Main success scenario</w:t>
-            </w:r>
-          </w:p>
-        </w:tc>
-        <w:tc>
-          <w:tcPr>
-            <w:tcW w:w="4508" w:type="dxa"/>
-            <w:tcBorders>
-              <w:top w:val="single" w:sz="4" w:space="0" w:color="auto"/>
-              <w:left w:val="single" w:sz="4" w:space="0" w:color="auto"/>
-              <w:bottom w:val="single" w:sz="4" w:space="0" w:color="auto"/>
-              <w:right w:val="single" w:sz="4" w:space="0" w:color="auto"/>
-            </w:tcBorders>
-            <w:hideMark/>
-          </w:tcPr>
-          <w:p>
-            <w:pPr>
-              <w:spacing w:line="240" w:lineRule="auto"/>
-              <w:rPr>
-                <w:rFonts w:ascii="Times New Roman" w:hAnsi="Times New Roman" w:cs="Times New Roman"/>
-                <w:sz w:val="24"/>
-                <w:szCs w:val="24"/>
-              </w:rPr>
-            </w:pPr>
-            <w:r>
-              <w:rPr>
-                <w:rFonts w:ascii="Times New Roman" w:hAnsi="Times New Roman" w:cs="Times New Roman"/>
-                <w:sz w:val="24"/>
-                <w:szCs w:val="24"/>
-              </w:rPr>
-              <w:t xml:space="preserve">        1. System displays the matches/challenge</w:t>
-            </w:r>
-          </w:p>
-          <w:p>
-            <w:pPr>
-              <w:spacing w:line="240" w:lineRule="auto"/>
-              <w:rPr>
-                <w:rFonts w:ascii="Times New Roman" w:hAnsi="Times New Roman" w:cs="Times New Roman"/>
-                <w:sz w:val="24"/>
-                <w:szCs w:val="24"/>
-              </w:rPr>
-            </w:pPr>
-            <w:r>
-              <w:rPr>
-                <w:rFonts w:ascii="Times New Roman" w:hAnsi="Times New Roman" w:cs="Times New Roman"/>
-                <w:sz w:val="24"/>
-                <w:szCs w:val="24"/>
-              </w:rPr>
-              <w:t xml:space="preserve">        2. Admin selects a match and inputs the scores of the players</w:t>
-            </w:r>
-          </w:p>
-          <w:p>
-            <w:pPr>
-              <w:spacing w:line="240" w:lineRule="auto"/>
-              <w:rPr>
-                <w:rFonts w:ascii="Times New Roman" w:hAnsi="Times New Roman" w:cs="Times New Roman"/>
-                <w:sz w:val="24"/>
-                <w:szCs w:val="24"/>
-              </w:rPr>
-            </w:pPr>
-            <w:r>
-              <w:rPr>
-                <w:rFonts w:ascii="Times New Roman" w:hAnsi="Times New Roman" w:cs="Times New Roman"/>
-                <w:sz w:val="24"/>
-                <w:szCs w:val="24"/>
-              </w:rPr>
-              <w:t xml:space="preserve">        3. System verifies the results</w:t>
-            </w:r>
-          </w:p>
-          <w:p>
-            <w:pPr>
-              <w:spacing w:line="240" w:lineRule="auto"/>
-              <w:rPr>
-                <w:rFonts w:ascii="Times New Roman" w:hAnsi="Times New Roman" w:cs="Times New Roman"/>
-                <w:sz w:val="24"/>
-                <w:szCs w:val="24"/>
-              </w:rPr>
-            </w:pPr>
-            <w:r>
-              <w:rPr>
-                <w:rFonts w:ascii="Times New Roman" w:hAnsi="Times New Roman" w:cs="Times New Roman"/>
-                <w:sz w:val="24"/>
-                <w:szCs w:val="24"/>
-              </w:rPr>
-              <w:t xml:space="preserve">        4. End of use case</w:t>
-            </w:r>
-          </w:p>
-        </w:tc>
-      </w:tr>
-      <w:tr>
-        <w:tc>
-          <w:tcPr>
-            <w:tcW w:w="4508" w:type="dxa"/>
-            <w:tcBorders>
-              <w:top w:val="single" w:sz="4" w:space="0" w:color="auto"/>
-              <w:left w:val="single" w:sz="4" w:space="0" w:color="auto"/>
-              <w:bottom w:val="single" w:sz="4" w:space="0" w:color="auto"/>
-              <w:right w:val="single" w:sz="4" w:space="0" w:color="auto"/>
-            </w:tcBorders>
-            <w:hideMark/>
-          </w:tcPr>
-          <w:p>
-            <w:pPr>
-              <w:spacing w:line="240" w:lineRule="auto"/>
-              <w:rPr>
-                <w:rFonts w:ascii="Times New Roman" w:hAnsi="Times New Roman" w:cs="Times New Roman"/>
-                <w:b/>
-                <w:bCs/>
-                <w:sz w:val="24"/>
-                <w:szCs w:val="24"/>
-              </w:rPr>
-            </w:pPr>
-            <w:r>
-              <w:rPr>
-                <w:rFonts w:ascii="Times New Roman" w:hAnsi="Times New Roman" w:cs="Times New Roman"/>
-                <w:b/>
-                <w:bCs/>
-                <w:sz w:val="24"/>
-                <w:szCs w:val="24"/>
-              </w:rPr>
-              <w:t xml:space="preserve">Extensions: </w:t>
-            </w:r>
-          </w:p>
-          <w:p>
-            <w:pPr>
-              <w:spacing w:line="240" w:lineRule="auto"/>
-              <w:rPr>
-                <w:rFonts w:ascii="Times New Roman" w:hAnsi="Times New Roman" w:cs="Times New Roman"/>
-                <w:sz w:val="24"/>
-                <w:szCs w:val="24"/>
-              </w:rPr>
-            </w:pPr>
-            <w:r>
-              <w:rPr>
-                <w:rFonts w:ascii="Times New Roman" w:hAnsi="Times New Roman" w:cs="Times New Roman"/>
-                <w:sz w:val="24"/>
-                <w:szCs w:val="24"/>
-              </w:rPr>
-              <w:t>Invalid score</w:t>
-            </w:r>
-          </w:p>
-        </w:tc>
-        <w:tc>
-          <w:tcPr>
-            <w:tcW w:w="4508" w:type="dxa"/>
-            <w:tcBorders>
-              <w:top w:val="single" w:sz="4" w:space="0" w:color="auto"/>
-              <w:left w:val="single" w:sz="4" w:space="0" w:color="auto"/>
-              <w:bottom w:val="single" w:sz="4" w:space="0" w:color="auto"/>
-              <w:right w:val="single" w:sz="4" w:space="0" w:color="auto"/>
-            </w:tcBorders>
-            <w:hideMark/>
-          </w:tcPr>
-          <w:p>
-            <w:pPr>
-              <w:spacing w:line="240" w:lineRule="auto"/>
-              <w:rPr>
-                <w:rFonts w:ascii="Times New Roman" w:hAnsi="Times New Roman" w:cs="Times New Roman"/>
-                <w:sz w:val="24"/>
-                <w:szCs w:val="24"/>
-              </w:rPr>
-            </w:pPr>
-            <w:r>
-              <w:rPr>
-                <w:rFonts w:ascii="Times New Roman" w:hAnsi="Times New Roman" w:cs="Times New Roman"/>
-                <w:sz w:val="24"/>
-                <w:szCs w:val="24"/>
-              </w:rPr>
-              <w:t xml:space="preserve">        3.1 System displays that the score the Admin input don’t correlate to the appropriate sport match rules</w:t>
-            </w:r>
-          </w:p>
-          <w:p>
-            <w:pPr>
-              <w:spacing w:line="240" w:lineRule="auto"/>
-              <w:rPr>
-                <w:rFonts w:ascii="Times New Roman" w:hAnsi="Times New Roman" w:cs="Times New Roman"/>
-                <w:sz w:val="24"/>
-                <w:szCs w:val="24"/>
-              </w:rPr>
-            </w:pPr>
-            <w:r>
-              <w:rPr>
-                <w:rFonts w:ascii="Times New Roman" w:hAnsi="Times New Roman" w:cs="Times New Roman"/>
-                <w:sz w:val="24"/>
-                <w:szCs w:val="24"/>
-              </w:rPr>
-              <w:t xml:space="preserve">        1. System notifies the Admin that the results are incorrect</w:t>
-            </w:r>
-          </w:p>
-          <w:p>
-            <w:pPr>
-              <w:spacing w:line="240" w:lineRule="auto"/>
-              <w:rPr>
-                <w:rFonts w:ascii="Times New Roman" w:hAnsi="Times New Roman" w:cs="Times New Roman"/>
-                <w:sz w:val="24"/>
-                <w:szCs w:val="24"/>
-              </w:rPr>
-            </w:pPr>
-            <w:r>
-              <w:rPr>
-                <w:rFonts w:ascii="Times New Roman" w:hAnsi="Times New Roman" w:cs="Times New Roman"/>
-                <w:sz w:val="24"/>
-                <w:szCs w:val="24"/>
-              </w:rPr>
-              <w:t xml:space="preserve">        2. End of use case</w:t>
-            </w:r>
+                <w:rFonts w:ascii="Times New Roman" w:eastAsia="Times New Roman" w:hAnsi="Times New Roman" w:cs="Times New Roman"/>
+                <w:sz w:val="24"/>
+                <w:szCs w:val="24"/>
+              </w:rPr>
+            </w:pPr>
           </w:p>
         </w:tc>
       </w:tr>
@@ -7270,7 +6643,17 @@
                 <w:sz w:val="24"/>
                 <w:szCs w:val="24"/>
               </w:rPr>
-              <w:t>UC-10</w:t>
+              <w:t>UC-</w:t>
+            </w:r>
+            <w:r>
+              <w:rPr>
+                <w:rFonts w:ascii="Times New Roman" w:hAnsi="Times New Roman" w:cs="Times New Roman"/>
+                <w:b/>
+                <w:bCs/>
+                <w:sz w:val="24"/>
+                <w:szCs w:val="24"/>
+              </w:rPr>
+              <w:t>08</w:t>
             </w:r>
           </w:p>
         </w:tc>
@@ -7300,7 +6683,7 @@
                 <w:sz w:val="24"/>
                 <w:szCs w:val="24"/>
               </w:rPr>
-              <w:t>Sign up for a tournament</w:t>
+              <w:t>Challenge a user</w:t>
             </w:r>
           </w:p>
         </w:tc>
@@ -7497,79 +6880,61 @@
                 <w:sz w:val="24"/>
                 <w:szCs w:val="24"/>
               </w:rPr>
-              <w:t xml:space="preserve">        1. System displays the available tournaments</w:t>
-            </w:r>
-          </w:p>
-          <w:p>
-            <w:pPr>
-              <w:spacing w:line="240" w:lineRule="auto"/>
-              <w:rPr>
-                <w:rFonts w:ascii="Times New Roman" w:hAnsi="Times New Roman" w:cs="Times New Roman"/>
-                <w:sz w:val="24"/>
-                <w:szCs w:val="24"/>
-              </w:rPr>
-            </w:pPr>
-            <w:r>
-              <w:rPr>
-                <w:rFonts w:ascii="Times New Roman" w:hAnsi="Times New Roman" w:cs="Times New Roman"/>
-                <w:sz w:val="24"/>
-                <w:szCs w:val="24"/>
-              </w:rPr>
-              <w:t xml:space="preserve">        2. User selects the tournament.</w:t>
-            </w:r>
-          </w:p>
-          <w:p>
-            <w:pPr>
-              <w:spacing w:line="240" w:lineRule="auto"/>
-              <w:rPr>
-                <w:rFonts w:ascii="Times New Roman" w:hAnsi="Times New Roman" w:cs="Times New Roman"/>
-                <w:sz w:val="24"/>
-                <w:szCs w:val="24"/>
-              </w:rPr>
-            </w:pPr>
-            <w:r>
-              <w:rPr>
-                <w:rFonts w:ascii="Times New Roman" w:hAnsi="Times New Roman" w:cs="Times New Roman"/>
-                <w:sz w:val="24"/>
-                <w:szCs w:val="24"/>
-              </w:rPr>
-              <w:t xml:space="preserve">        3. User selects Join tournament </w:t>
-            </w:r>
-          </w:p>
-          <w:p>
-            <w:pPr>
-              <w:spacing w:line="240" w:lineRule="auto"/>
-              <w:rPr>
-                <w:rFonts w:ascii="Times New Roman" w:hAnsi="Times New Roman" w:cs="Times New Roman"/>
-                <w:sz w:val="24"/>
-                <w:szCs w:val="24"/>
-              </w:rPr>
-            </w:pPr>
-            <w:r>
-              <w:rPr>
-                <w:rFonts w:ascii="Times New Roman" w:hAnsi="Times New Roman" w:cs="Times New Roman"/>
-                <w:sz w:val="24"/>
-                <w:szCs w:val="24"/>
-              </w:rPr>
-              <w:t xml:space="preserve">        4. System adds user to the tournament</w:t>
-            </w:r>
-          </w:p>
-          <w:p>
-            <w:pPr>
-              <w:spacing w:line="240" w:lineRule="auto"/>
-              <w:rPr>
-                <w:rFonts w:ascii="Times New Roman" w:hAnsi="Times New Roman" w:cs="Times New Roman"/>
-                <w:sz w:val="24"/>
-                <w:szCs w:val="24"/>
-              </w:rPr>
-            </w:pPr>
-            <w:r>
-              <w:rPr>
-                <w:rFonts w:ascii="Times New Roman" w:hAnsi="Times New Roman" w:cs="Times New Roman"/>
-                <w:sz w:val="24"/>
-                <w:szCs w:val="24"/>
-              </w:rPr>
-              <w:t xml:space="preserve">        5. End of use case</w:t>
+              <w:t xml:space="preserve">        1. User opens challenge page and    selects another user</w:t>
+            </w:r>
+          </w:p>
+          <w:p>
+            <w:pPr>
+              <w:spacing w:line="240" w:lineRule="auto"/>
+              <w:rPr>
+                <w:rFonts w:ascii="Times New Roman" w:hAnsi="Times New Roman" w:cs="Times New Roman"/>
+                <w:sz w:val="24"/>
+                <w:szCs w:val="24"/>
+              </w:rPr>
+            </w:pPr>
+            <w:r>
+              <w:rPr>
+                <w:rFonts w:ascii="Times New Roman" w:hAnsi="Times New Roman" w:cs="Times New Roman"/>
+                <w:sz w:val="24"/>
+                <w:szCs w:val="24"/>
+              </w:rPr>
+              <w:t xml:space="preserve">        2. User selects challenge to a game</w:t>
+            </w:r>
+          </w:p>
+          <w:p>
+            <w:pPr>
+              <w:spacing w:line="240" w:lineRule="auto"/>
+              <w:rPr>
+                <w:rFonts w:ascii="Times New Roman" w:hAnsi="Times New Roman" w:cs="Times New Roman"/>
+                <w:sz w:val="24"/>
+                <w:szCs w:val="24"/>
+              </w:rPr>
+            </w:pPr>
+            <w:r>
+              <w:rPr>
+                <w:rFonts w:ascii="Times New Roman" w:hAnsi="Times New Roman" w:cs="Times New Roman"/>
+                <w:sz w:val="24"/>
+                <w:szCs w:val="24"/>
+              </w:rPr>
+              <w:t xml:space="preserve">        3. System asks for confirmation</w:t>
+            </w:r>
+          </w:p>
+          <w:p>
+            <w:pPr>
+              <w:spacing w:line="240" w:lineRule="auto"/>
+              <w:rPr>
+                <w:rFonts w:ascii="Times New Roman" w:hAnsi="Times New Roman" w:cs="Times New Roman"/>
+                <w:sz w:val="24"/>
+                <w:szCs w:val="24"/>
+              </w:rPr>
+            </w:pPr>
+            <w:r>
+              <w:rPr>
+                <w:rFonts w:ascii="Times New Roman" w:hAnsi="Times New Roman" w:cs="Times New Roman"/>
+                <w:sz w:val="24"/>
+                <w:szCs w:val="24"/>
+              </w:rPr>
+              <w:t xml:space="preserve">        4. End of use case</w:t>
             </w:r>
           </w:p>
           <w:p>
@@ -7600,6 +6965,845 @@
               <w:spacing w:line="240" w:lineRule="auto"/>
               <w:rPr>
                 <w:rFonts w:ascii="Times New Roman" w:hAnsi="Times New Roman" w:cs="Times New Roman"/>
+                <w:sz w:val="24"/>
+                <w:szCs w:val="24"/>
+              </w:rPr>
+            </w:pPr>
+            <w:r>
+              <w:rPr>
+                <w:rFonts w:ascii="Times New Roman" w:hAnsi="Times New Roman" w:cs="Times New Roman"/>
+                <w:b/>
+                <w:bCs/>
+                <w:sz w:val="24"/>
+                <w:szCs w:val="24"/>
+              </w:rPr>
+              <w:t xml:space="preserve">Extensions: </w:t>
+            </w:r>
+          </w:p>
+          <w:p>
+            <w:pPr>
+              <w:spacing w:line="240" w:lineRule="auto"/>
+              <w:rPr>
+                <w:rFonts w:ascii="Times New Roman" w:hAnsi="Times New Roman" w:cs="Times New Roman"/>
+                <w:sz w:val="24"/>
+                <w:szCs w:val="24"/>
+              </w:rPr>
+            </w:pPr>
+          </w:p>
+        </w:tc>
+        <w:tc>
+          <w:tcPr>
+            <w:tcW w:w="4508" w:type="dxa"/>
+            <w:tcBorders>
+              <w:top w:val="single" w:sz="4" w:space="0" w:color="auto"/>
+              <w:left w:val="single" w:sz="4" w:space="0" w:color="auto"/>
+              <w:bottom w:val="single" w:sz="4" w:space="0" w:color="auto"/>
+              <w:right w:val="single" w:sz="4" w:space="0" w:color="auto"/>
+            </w:tcBorders>
+          </w:tcPr>
+          <w:p>
+            <w:pPr>
+              <w:spacing w:line="240" w:lineRule="auto"/>
+              <w:rPr>
+                <w:rFonts w:ascii="Times New Roman" w:hAnsi="Times New Roman" w:cs="Times New Roman"/>
+                <w:sz w:val="24"/>
+                <w:szCs w:val="24"/>
+              </w:rPr>
+            </w:pPr>
+          </w:p>
+        </w:tc>
+      </w:tr>
+    </w:tbl>
+    <w:p/>
+    <w:tbl>
+      <w:tblPr>
+        <w:tblStyle w:val="TableGrid"/>
+        <w:tblW w:w="0" w:type="auto"/>
+        <w:tblInd w:w="0" w:type="dxa"/>
+        <w:tblLook w:val="04A0" w:firstRow="1" w:lastRow="0" w:firstColumn="1" w:lastColumn="0" w:noHBand="0" w:noVBand="1"/>
+      </w:tblPr>
+      <w:tblGrid>
+        <w:gridCol w:w="4508"/>
+        <w:gridCol w:w="4508"/>
+      </w:tblGrid>
+      <w:tr>
+        <w:tc>
+          <w:tcPr>
+            <w:tcW w:w="4508" w:type="dxa"/>
+            <w:tcBorders>
+              <w:top w:val="single" w:sz="4" w:space="0" w:color="auto"/>
+              <w:left w:val="single" w:sz="4" w:space="0" w:color="auto"/>
+              <w:bottom w:val="single" w:sz="4" w:space="0" w:color="auto"/>
+              <w:right w:val="single" w:sz="4" w:space="0" w:color="auto"/>
+            </w:tcBorders>
+            <w:hideMark/>
+          </w:tcPr>
+          <w:p>
+            <w:pPr>
+              <w:spacing w:line="240" w:lineRule="auto"/>
+              <w:rPr>
+                <w:rFonts w:ascii="Times New Roman" w:hAnsi="Times New Roman" w:cs="Times New Roman"/>
+                <w:b/>
+                <w:bCs/>
+                <w:sz w:val="24"/>
+                <w:szCs w:val="24"/>
+              </w:rPr>
+            </w:pPr>
+            <w:r>
+              <w:rPr>
+                <w:rFonts w:ascii="Times New Roman" w:hAnsi="Times New Roman" w:cs="Times New Roman"/>
+                <w:b/>
+                <w:bCs/>
+                <w:sz w:val="24"/>
+                <w:szCs w:val="24"/>
+              </w:rPr>
+              <w:t>UC-</w:t>
+            </w:r>
+            <w:r>
+              <w:rPr>
+                <w:rFonts w:ascii="Times New Roman" w:hAnsi="Times New Roman" w:cs="Times New Roman"/>
+                <w:b/>
+                <w:bCs/>
+                <w:sz w:val="24"/>
+                <w:szCs w:val="24"/>
+              </w:rPr>
+              <w:t>09</w:t>
+            </w:r>
+          </w:p>
+        </w:tc>
+        <w:tc>
+          <w:tcPr>
+            <w:tcW w:w="4508" w:type="dxa"/>
+            <w:tcBorders>
+              <w:top w:val="single" w:sz="4" w:space="0" w:color="auto"/>
+              <w:left w:val="single" w:sz="4" w:space="0" w:color="auto"/>
+              <w:bottom w:val="single" w:sz="4" w:space="0" w:color="auto"/>
+              <w:right w:val="single" w:sz="4" w:space="0" w:color="auto"/>
+            </w:tcBorders>
+            <w:hideMark/>
+          </w:tcPr>
+          <w:p>
+            <w:pPr>
+              <w:spacing w:line="240" w:lineRule="auto"/>
+              <w:rPr>
+                <w:rFonts w:ascii="Times New Roman" w:hAnsi="Times New Roman" w:cs="Times New Roman"/>
+                <w:sz w:val="24"/>
+                <w:szCs w:val="24"/>
+              </w:rPr>
+            </w:pPr>
+            <w:r>
+              <w:rPr>
+                <w:rFonts w:ascii="Times New Roman" w:hAnsi="Times New Roman" w:cs="Times New Roman"/>
+                <w:sz w:val="24"/>
+                <w:szCs w:val="24"/>
+              </w:rPr>
+              <w:t>Accept a challenge</w:t>
+            </w:r>
+          </w:p>
+        </w:tc>
+      </w:tr>
+      <w:tr>
+        <w:tc>
+          <w:tcPr>
+            <w:tcW w:w="4508" w:type="dxa"/>
+            <w:tcBorders>
+              <w:top w:val="single" w:sz="4" w:space="0" w:color="auto"/>
+              <w:left w:val="single" w:sz="4" w:space="0" w:color="auto"/>
+              <w:bottom w:val="single" w:sz="4" w:space="0" w:color="auto"/>
+              <w:right w:val="single" w:sz="4" w:space="0" w:color="auto"/>
+            </w:tcBorders>
+            <w:hideMark/>
+          </w:tcPr>
+          <w:p>
+            <w:pPr>
+              <w:spacing w:line="240" w:lineRule="auto"/>
+              <w:rPr>
+                <w:rFonts w:ascii="Times New Roman" w:hAnsi="Times New Roman" w:cs="Times New Roman"/>
+                <w:b/>
+                <w:bCs/>
+                <w:sz w:val="24"/>
+                <w:szCs w:val="24"/>
+              </w:rPr>
+            </w:pPr>
+            <w:r>
+              <w:rPr>
+                <w:rFonts w:ascii="Times New Roman" w:hAnsi="Times New Roman" w:cs="Times New Roman"/>
+                <w:b/>
+                <w:bCs/>
+                <w:sz w:val="24"/>
+                <w:szCs w:val="24"/>
+              </w:rPr>
+              <w:t>Actor</w:t>
+            </w:r>
+          </w:p>
+        </w:tc>
+        <w:tc>
+          <w:tcPr>
+            <w:tcW w:w="4508" w:type="dxa"/>
+            <w:tcBorders>
+              <w:top w:val="single" w:sz="4" w:space="0" w:color="auto"/>
+              <w:left w:val="single" w:sz="4" w:space="0" w:color="auto"/>
+              <w:bottom w:val="single" w:sz="4" w:space="0" w:color="auto"/>
+              <w:right w:val="single" w:sz="4" w:space="0" w:color="auto"/>
+            </w:tcBorders>
+            <w:hideMark/>
+          </w:tcPr>
+          <w:p>
+            <w:pPr>
+              <w:spacing w:line="240" w:lineRule="auto"/>
+              <w:rPr>
+                <w:rFonts w:ascii="Times New Roman" w:hAnsi="Times New Roman" w:cs="Times New Roman"/>
+                <w:sz w:val="24"/>
+                <w:szCs w:val="24"/>
+              </w:rPr>
+            </w:pPr>
+            <w:r>
+              <w:rPr>
+                <w:rFonts w:ascii="Times New Roman" w:hAnsi="Times New Roman" w:cs="Times New Roman"/>
+                <w:sz w:val="24"/>
+                <w:szCs w:val="24"/>
+              </w:rPr>
+              <w:t>User</w:t>
+            </w:r>
+          </w:p>
+        </w:tc>
+      </w:tr>
+      <w:tr>
+        <w:tc>
+          <w:tcPr>
+            <w:tcW w:w="4508" w:type="dxa"/>
+            <w:tcBorders>
+              <w:top w:val="single" w:sz="4" w:space="0" w:color="auto"/>
+              <w:left w:val="single" w:sz="4" w:space="0" w:color="auto"/>
+              <w:bottom w:val="single" w:sz="4" w:space="0" w:color="auto"/>
+              <w:right w:val="single" w:sz="4" w:space="0" w:color="auto"/>
+            </w:tcBorders>
+            <w:hideMark/>
+          </w:tcPr>
+          <w:p>
+            <w:pPr>
+              <w:spacing w:line="240" w:lineRule="auto"/>
+              <w:rPr>
+                <w:rFonts w:ascii="Times New Roman" w:hAnsi="Times New Roman" w:cs="Times New Roman"/>
+                <w:b/>
+                <w:bCs/>
+                <w:sz w:val="24"/>
+                <w:szCs w:val="24"/>
+              </w:rPr>
+            </w:pPr>
+            <w:r>
+              <w:rPr>
+                <w:rFonts w:ascii="Times New Roman" w:hAnsi="Times New Roman" w:cs="Times New Roman"/>
+                <w:b/>
+                <w:bCs/>
+                <w:sz w:val="24"/>
+                <w:szCs w:val="24"/>
+              </w:rPr>
+              <w:t>Precondition</w:t>
+            </w:r>
+          </w:p>
+        </w:tc>
+        <w:tc>
+          <w:tcPr>
+            <w:tcW w:w="4508" w:type="dxa"/>
+            <w:tcBorders>
+              <w:top w:val="single" w:sz="4" w:space="0" w:color="auto"/>
+              <w:left w:val="single" w:sz="4" w:space="0" w:color="auto"/>
+              <w:bottom w:val="single" w:sz="4" w:space="0" w:color="auto"/>
+              <w:right w:val="single" w:sz="4" w:space="0" w:color="auto"/>
+            </w:tcBorders>
+            <w:hideMark/>
+          </w:tcPr>
+          <w:p>
+            <w:pPr>
+              <w:spacing w:line="240" w:lineRule="auto"/>
+              <w:rPr>
+                <w:rFonts w:ascii="Times New Roman" w:hAnsi="Times New Roman" w:cs="Times New Roman"/>
+                <w:sz w:val="24"/>
+                <w:szCs w:val="24"/>
+              </w:rPr>
+            </w:pPr>
+            <w:r>
+              <w:rPr>
+                <w:rFonts w:ascii="Times New Roman" w:hAnsi="Times New Roman" w:cs="Times New Roman"/>
+                <w:sz w:val="24"/>
+                <w:szCs w:val="24"/>
+              </w:rPr>
+              <w:t>User must be logged in the web application</w:t>
+            </w:r>
+          </w:p>
+        </w:tc>
+      </w:tr>
+      <w:tr>
+        <w:tc>
+          <w:tcPr>
+            <w:tcW w:w="4508" w:type="dxa"/>
+            <w:tcBorders>
+              <w:top w:val="single" w:sz="4" w:space="0" w:color="auto"/>
+              <w:left w:val="single" w:sz="4" w:space="0" w:color="auto"/>
+              <w:bottom w:val="single" w:sz="4" w:space="0" w:color="auto"/>
+              <w:right w:val="single" w:sz="4" w:space="0" w:color="auto"/>
+            </w:tcBorders>
+            <w:hideMark/>
+          </w:tcPr>
+          <w:p>
+            <w:pPr>
+              <w:spacing w:line="240" w:lineRule="auto"/>
+              <w:rPr>
+                <w:rFonts w:ascii="Times New Roman" w:hAnsi="Times New Roman" w:cs="Times New Roman"/>
+                <w:b/>
+                <w:bCs/>
+                <w:sz w:val="24"/>
+                <w:szCs w:val="24"/>
+              </w:rPr>
+            </w:pPr>
+            <w:r>
+              <w:rPr>
+                <w:rFonts w:ascii="Times New Roman" w:hAnsi="Times New Roman" w:cs="Times New Roman"/>
+                <w:b/>
+                <w:bCs/>
+                <w:sz w:val="24"/>
+                <w:szCs w:val="24"/>
+              </w:rPr>
+              <w:t>Main success scenario</w:t>
+            </w:r>
+          </w:p>
+        </w:tc>
+        <w:tc>
+          <w:tcPr>
+            <w:tcW w:w="4508" w:type="dxa"/>
+            <w:tcBorders>
+              <w:top w:val="single" w:sz="4" w:space="0" w:color="auto"/>
+              <w:left w:val="single" w:sz="4" w:space="0" w:color="auto"/>
+              <w:bottom w:val="single" w:sz="4" w:space="0" w:color="auto"/>
+              <w:right w:val="single" w:sz="4" w:space="0" w:color="auto"/>
+            </w:tcBorders>
+          </w:tcPr>
+          <w:p>
+            <w:pPr>
+              <w:spacing w:line="240" w:lineRule="auto"/>
+              <w:rPr>
+                <w:rFonts w:ascii="Times New Roman" w:hAnsi="Times New Roman" w:cs="Times New Roman"/>
+                <w:sz w:val="24"/>
+                <w:szCs w:val="24"/>
+              </w:rPr>
+            </w:pPr>
+            <w:r>
+              <w:rPr>
+                <w:rFonts w:ascii="Times New Roman" w:hAnsi="Times New Roman" w:cs="Times New Roman"/>
+                <w:sz w:val="24"/>
+                <w:szCs w:val="24"/>
+              </w:rPr>
+              <w:t xml:space="preserve">        1. User opens challenges page</w:t>
+            </w:r>
+          </w:p>
+          <w:p>
+            <w:pPr>
+              <w:spacing w:line="240" w:lineRule="auto"/>
+              <w:rPr>
+                <w:rFonts w:ascii="Times New Roman" w:hAnsi="Times New Roman" w:cs="Times New Roman"/>
+                <w:sz w:val="24"/>
+                <w:szCs w:val="24"/>
+              </w:rPr>
+            </w:pPr>
+            <w:r>
+              <w:rPr>
+                <w:rFonts w:ascii="Times New Roman" w:hAnsi="Times New Roman" w:cs="Times New Roman"/>
+                <w:sz w:val="24"/>
+                <w:szCs w:val="24"/>
+              </w:rPr>
+              <w:t xml:space="preserve">        2. System displays the challenges a user has</w:t>
+            </w:r>
+          </w:p>
+          <w:p>
+            <w:pPr>
+              <w:spacing w:line="240" w:lineRule="auto"/>
+              <w:rPr>
+                <w:rFonts w:ascii="Times New Roman" w:hAnsi="Times New Roman" w:cs="Times New Roman"/>
+                <w:sz w:val="24"/>
+                <w:szCs w:val="24"/>
+              </w:rPr>
+            </w:pPr>
+            <w:r>
+              <w:rPr>
+                <w:rFonts w:ascii="Times New Roman" w:hAnsi="Times New Roman" w:cs="Times New Roman"/>
+                <w:sz w:val="24"/>
+                <w:szCs w:val="24"/>
+              </w:rPr>
+              <w:t xml:space="preserve">        3. User selects a challenge from another user</w:t>
+            </w:r>
+          </w:p>
+          <w:p>
+            <w:pPr>
+              <w:spacing w:line="240" w:lineRule="auto"/>
+              <w:rPr>
+                <w:rFonts w:ascii="Times New Roman" w:hAnsi="Times New Roman" w:cs="Times New Roman"/>
+                <w:sz w:val="24"/>
+                <w:szCs w:val="24"/>
+              </w:rPr>
+            </w:pPr>
+            <w:r>
+              <w:rPr>
+                <w:rFonts w:ascii="Times New Roman" w:hAnsi="Times New Roman" w:cs="Times New Roman"/>
+                <w:sz w:val="24"/>
+                <w:szCs w:val="24"/>
+              </w:rPr>
+              <w:t xml:space="preserve">        4. System asks for an accept or deny</w:t>
+            </w:r>
+          </w:p>
+          <w:p>
+            <w:pPr>
+              <w:spacing w:line="240" w:lineRule="auto"/>
+              <w:rPr>
+                <w:rFonts w:ascii="Times New Roman" w:hAnsi="Times New Roman" w:cs="Times New Roman"/>
+                <w:sz w:val="24"/>
+                <w:szCs w:val="24"/>
+              </w:rPr>
+            </w:pPr>
+            <w:r>
+              <w:rPr>
+                <w:rFonts w:ascii="Times New Roman" w:hAnsi="Times New Roman" w:cs="Times New Roman"/>
+                <w:sz w:val="24"/>
+                <w:szCs w:val="24"/>
+              </w:rPr>
+              <w:t xml:space="preserve">        5. End of use case</w:t>
+            </w:r>
+          </w:p>
+          <w:p>
+            <w:pPr>
+              <w:spacing w:line="240" w:lineRule="auto"/>
+              <w:rPr>
+                <w:rFonts w:ascii="Times New Roman" w:hAnsi="Times New Roman" w:cs="Times New Roman"/>
+                <w:sz w:val="24"/>
+                <w:szCs w:val="24"/>
+              </w:rPr>
+            </w:pPr>
+          </w:p>
+        </w:tc>
+      </w:tr>
+      <w:tr>
+        <w:tc>
+          <w:tcPr>
+            <w:tcW w:w="4508" w:type="dxa"/>
+            <w:tcBorders>
+              <w:top w:val="single" w:sz="4" w:space="0" w:color="auto"/>
+              <w:left w:val="single" w:sz="4" w:space="0" w:color="auto"/>
+              <w:bottom w:val="single" w:sz="4" w:space="0" w:color="auto"/>
+              <w:right w:val="single" w:sz="4" w:space="0" w:color="auto"/>
+            </w:tcBorders>
+          </w:tcPr>
+          <w:p>
+            <w:pPr>
+              <w:spacing w:line="240" w:lineRule="auto"/>
+              <w:rPr>
+                <w:rFonts w:ascii="Times New Roman" w:hAnsi="Times New Roman" w:cs="Times New Roman"/>
+                <w:sz w:val="24"/>
+                <w:szCs w:val="24"/>
+              </w:rPr>
+            </w:pPr>
+            <w:r>
+              <w:rPr>
+                <w:rFonts w:ascii="Times New Roman" w:hAnsi="Times New Roman" w:cs="Times New Roman"/>
+                <w:b/>
+                <w:bCs/>
+                <w:sz w:val="24"/>
+                <w:szCs w:val="24"/>
+              </w:rPr>
+              <w:t xml:space="preserve">Extensions: </w:t>
+            </w:r>
+          </w:p>
+          <w:p>
+            <w:pPr>
+              <w:spacing w:line="240" w:lineRule="auto"/>
+              <w:rPr>
+                <w:rFonts w:ascii="Times New Roman" w:hAnsi="Times New Roman" w:cs="Times New Roman"/>
+                <w:sz w:val="24"/>
+                <w:szCs w:val="24"/>
+              </w:rPr>
+            </w:pPr>
+          </w:p>
+        </w:tc>
+        <w:tc>
+          <w:tcPr>
+            <w:tcW w:w="4508" w:type="dxa"/>
+            <w:tcBorders>
+              <w:top w:val="single" w:sz="4" w:space="0" w:color="auto"/>
+              <w:left w:val="single" w:sz="4" w:space="0" w:color="auto"/>
+              <w:bottom w:val="single" w:sz="4" w:space="0" w:color="auto"/>
+              <w:right w:val="single" w:sz="4" w:space="0" w:color="auto"/>
+            </w:tcBorders>
+          </w:tcPr>
+          <w:p>
+            <w:pPr>
+              <w:spacing w:line="240" w:lineRule="auto"/>
+              <w:rPr>
+                <w:rFonts w:ascii="Times New Roman" w:hAnsi="Times New Roman" w:cs="Times New Roman"/>
+                <w:sz w:val="24"/>
+                <w:szCs w:val="24"/>
+              </w:rPr>
+            </w:pPr>
+          </w:p>
+        </w:tc>
+      </w:tr>
+    </w:tbl>
+    <w:p/>
+    <w:tbl>
+      <w:tblPr>
+        <w:tblStyle w:val="TableGrid"/>
+        <w:tblW w:w="0" w:type="auto"/>
+        <w:tblInd w:w="0" w:type="dxa"/>
+        <w:tblLook w:val="04A0" w:firstRow="1" w:lastRow="0" w:firstColumn="1" w:lastColumn="0" w:noHBand="0" w:noVBand="1"/>
+      </w:tblPr>
+      <w:tblGrid>
+        <w:gridCol w:w="4508"/>
+        <w:gridCol w:w="4508"/>
+      </w:tblGrid>
+      <w:tr>
+        <w:tc>
+          <w:tcPr>
+            <w:tcW w:w="4508" w:type="dxa"/>
+            <w:tcBorders>
+              <w:top w:val="single" w:sz="4" w:space="0" w:color="auto"/>
+              <w:left w:val="single" w:sz="4" w:space="0" w:color="auto"/>
+              <w:bottom w:val="single" w:sz="4" w:space="0" w:color="auto"/>
+              <w:right w:val="single" w:sz="4" w:space="0" w:color="auto"/>
+            </w:tcBorders>
+            <w:hideMark/>
+          </w:tcPr>
+          <w:p>
+            <w:pPr>
+              <w:spacing w:line="240" w:lineRule="auto"/>
+              <w:rPr>
+                <w:rFonts w:ascii="Times New Roman" w:hAnsi="Times New Roman" w:cs="Times New Roman"/>
+                <w:b/>
+                <w:bCs/>
+                <w:sz w:val="24"/>
+                <w:szCs w:val="24"/>
+              </w:rPr>
+            </w:pPr>
+            <w:r>
+              <w:rPr>
+                <w:rFonts w:ascii="Times New Roman" w:hAnsi="Times New Roman" w:cs="Times New Roman"/>
+                <w:b/>
+                <w:bCs/>
+                <w:sz w:val="24"/>
+                <w:szCs w:val="24"/>
+              </w:rPr>
+              <w:t>UC-</w:t>
+            </w:r>
+            <w:r>
+              <w:rPr>
+                <w:rFonts w:ascii="Times New Roman" w:hAnsi="Times New Roman" w:cs="Times New Roman"/>
+                <w:b/>
+                <w:bCs/>
+                <w:sz w:val="24"/>
+                <w:szCs w:val="24"/>
+              </w:rPr>
+              <w:t>10</w:t>
+            </w:r>
+          </w:p>
+        </w:tc>
+        <w:tc>
+          <w:tcPr>
+            <w:tcW w:w="4508" w:type="dxa"/>
+            <w:tcBorders>
+              <w:top w:val="single" w:sz="4" w:space="0" w:color="auto"/>
+              <w:left w:val="single" w:sz="4" w:space="0" w:color="auto"/>
+              <w:bottom w:val="single" w:sz="4" w:space="0" w:color="auto"/>
+              <w:right w:val="single" w:sz="4" w:space="0" w:color="auto"/>
+            </w:tcBorders>
+            <w:hideMark/>
+          </w:tcPr>
+          <w:p>
+            <w:pPr>
+              <w:spacing w:line="240" w:lineRule="auto"/>
+              <w:rPr>
+                <w:rFonts w:ascii="Times New Roman" w:hAnsi="Times New Roman" w:cs="Times New Roman"/>
+                <w:sz w:val="24"/>
+                <w:szCs w:val="24"/>
+              </w:rPr>
+            </w:pPr>
+            <w:r>
+              <w:rPr>
+                <w:rFonts w:ascii="Times New Roman" w:hAnsi="Times New Roman" w:cs="Times New Roman"/>
+                <w:sz w:val="24"/>
+                <w:szCs w:val="24"/>
+              </w:rPr>
+              <w:t>Register results of a match/challenge</w:t>
+            </w:r>
+          </w:p>
+        </w:tc>
+      </w:tr>
+      <w:tr>
+        <w:tc>
+          <w:tcPr>
+            <w:tcW w:w="4508" w:type="dxa"/>
+            <w:tcBorders>
+              <w:top w:val="single" w:sz="4" w:space="0" w:color="auto"/>
+              <w:left w:val="single" w:sz="4" w:space="0" w:color="auto"/>
+              <w:bottom w:val="single" w:sz="4" w:space="0" w:color="auto"/>
+              <w:right w:val="single" w:sz="4" w:space="0" w:color="auto"/>
+            </w:tcBorders>
+            <w:hideMark/>
+          </w:tcPr>
+          <w:p>
+            <w:pPr>
+              <w:spacing w:line="240" w:lineRule="auto"/>
+              <w:rPr>
+                <w:rFonts w:ascii="Times New Roman" w:hAnsi="Times New Roman" w:cs="Times New Roman"/>
+                <w:b/>
+                <w:bCs/>
+                <w:sz w:val="24"/>
+                <w:szCs w:val="24"/>
+              </w:rPr>
+            </w:pPr>
+            <w:r>
+              <w:rPr>
+                <w:rFonts w:ascii="Times New Roman" w:hAnsi="Times New Roman" w:cs="Times New Roman"/>
+                <w:b/>
+                <w:bCs/>
+                <w:sz w:val="24"/>
+                <w:szCs w:val="24"/>
+              </w:rPr>
+              <w:t>Actor</w:t>
+            </w:r>
+          </w:p>
+        </w:tc>
+        <w:tc>
+          <w:tcPr>
+            <w:tcW w:w="4508" w:type="dxa"/>
+            <w:tcBorders>
+              <w:top w:val="single" w:sz="4" w:space="0" w:color="auto"/>
+              <w:left w:val="single" w:sz="4" w:space="0" w:color="auto"/>
+              <w:bottom w:val="single" w:sz="4" w:space="0" w:color="auto"/>
+              <w:right w:val="single" w:sz="4" w:space="0" w:color="auto"/>
+            </w:tcBorders>
+            <w:hideMark/>
+          </w:tcPr>
+          <w:p>
+            <w:pPr>
+              <w:spacing w:line="240" w:lineRule="auto"/>
+              <w:rPr>
+                <w:rFonts w:ascii="Times New Roman" w:hAnsi="Times New Roman" w:cs="Times New Roman"/>
+                <w:sz w:val="24"/>
+                <w:szCs w:val="24"/>
+              </w:rPr>
+            </w:pPr>
+            <w:r>
+              <w:rPr>
+                <w:rFonts w:ascii="Times New Roman" w:hAnsi="Times New Roman" w:cs="Times New Roman"/>
+                <w:sz w:val="24"/>
+                <w:szCs w:val="24"/>
+              </w:rPr>
+              <w:t>Admin</w:t>
+            </w:r>
+          </w:p>
+        </w:tc>
+      </w:tr>
+      <w:tr>
+        <w:tc>
+          <w:tcPr>
+            <w:tcW w:w="4508" w:type="dxa"/>
+            <w:tcBorders>
+              <w:top w:val="single" w:sz="4" w:space="0" w:color="auto"/>
+              <w:left w:val="single" w:sz="4" w:space="0" w:color="auto"/>
+              <w:bottom w:val="single" w:sz="4" w:space="0" w:color="auto"/>
+              <w:right w:val="single" w:sz="4" w:space="0" w:color="auto"/>
+            </w:tcBorders>
+            <w:hideMark/>
+          </w:tcPr>
+          <w:p>
+            <w:pPr>
+              <w:spacing w:line="240" w:lineRule="auto"/>
+              <w:rPr>
+                <w:rFonts w:ascii="Times New Roman" w:hAnsi="Times New Roman" w:cs="Times New Roman"/>
+                <w:b/>
+                <w:bCs/>
+                <w:sz w:val="24"/>
+                <w:szCs w:val="24"/>
+              </w:rPr>
+            </w:pPr>
+            <w:r>
+              <w:rPr>
+                <w:rFonts w:ascii="Times New Roman" w:hAnsi="Times New Roman" w:cs="Times New Roman"/>
+                <w:b/>
+                <w:bCs/>
+                <w:sz w:val="24"/>
+                <w:szCs w:val="24"/>
+              </w:rPr>
+              <w:t>Precondition</w:t>
+            </w:r>
+          </w:p>
+        </w:tc>
+        <w:tc>
+          <w:tcPr>
+            <w:tcW w:w="4508" w:type="dxa"/>
+            <w:tcBorders>
+              <w:top w:val="single" w:sz="4" w:space="0" w:color="auto"/>
+              <w:left w:val="single" w:sz="4" w:space="0" w:color="auto"/>
+              <w:bottom w:val="single" w:sz="4" w:space="0" w:color="auto"/>
+              <w:right w:val="single" w:sz="4" w:space="0" w:color="auto"/>
+            </w:tcBorders>
+            <w:hideMark/>
+          </w:tcPr>
+          <w:p>
+            <w:pPr>
+              <w:spacing w:line="240" w:lineRule="auto"/>
+              <w:rPr>
+                <w:rFonts w:ascii="Times New Roman" w:hAnsi="Times New Roman" w:cs="Times New Roman"/>
+                <w:sz w:val="24"/>
+                <w:szCs w:val="24"/>
+              </w:rPr>
+            </w:pPr>
+            <w:r>
+              <w:rPr>
+                <w:rFonts w:ascii="Times New Roman" w:hAnsi="Times New Roman" w:cs="Times New Roman"/>
+                <w:sz w:val="24"/>
+                <w:szCs w:val="24"/>
+              </w:rPr>
+              <w:t>Admin must be logged in the desktop application</w:t>
+            </w:r>
+          </w:p>
+        </w:tc>
+      </w:tr>
+      <w:tr>
+        <w:tc>
+          <w:tcPr>
+            <w:tcW w:w="4508" w:type="dxa"/>
+            <w:tcBorders>
+              <w:top w:val="single" w:sz="4" w:space="0" w:color="auto"/>
+              <w:left w:val="single" w:sz="4" w:space="0" w:color="auto"/>
+              <w:bottom w:val="single" w:sz="4" w:space="0" w:color="auto"/>
+              <w:right w:val="single" w:sz="4" w:space="0" w:color="auto"/>
+            </w:tcBorders>
+            <w:hideMark/>
+          </w:tcPr>
+          <w:p>
+            <w:pPr>
+              <w:spacing w:line="240" w:lineRule="auto"/>
+              <w:rPr>
+                <w:rFonts w:ascii="Times New Roman" w:hAnsi="Times New Roman" w:cs="Times New Roman"/>
+                <w:b/>
+                <w:bCs/>
+                <w:sz w:val="24"/>
+                <w:szCs w:val="24"/>
+              </w:rPr>
+            </w:pPr>
+            <w:r>
+              <w:rPr>
+                <w:rFonts w:ascii="Times New Roman" w:hAnsi="Times New Roman" w:cs="Times New Roman"/>
+                <w:b/>
+                <w:bCs/>
+                <w:sz w:val="24"/>
+                <w:szCs w:val="24"/>
+              </w:rPr>
+              <w:t>Main success scenario</w:t>
+            </w:r>
+          </w:p>
+        </w:tc>
+        <w:tc>
+          <w:tcPr>
+            <w:tcW w:w="4508" w:type="dxa"/>
+            <w:tcBorders>
+              <w:top w:val="single" w:sz="4" w:space="0" w:color="auto"/>
+              <w:left w:val="single" w:sz="4" w:space="0" w:color="auto"/>
+              <w:bottom w:val="single" w:sz="4" w:space="0" w:color="auto"/>
+              <w:right w:val="single" w:sz="4" w:space="0" w:color="auto"/>
+            </w:tcBorders>
+            <w:hideMark/>
+          </w:tcPr>
+          <w:p>
+            <w:pPr>
+              <w:spacing w:line="240" w:lineRule="auto"/>
+              <w:rPr>
+                <w:rFonts w:ascii="Times New Roman" w:hAnsi="Times New Roman" w:cs="Times New Roman"/>
+                <w:sz w:val="24"/>
+                <w:szCs w:val="24"/>
+              </w:rPr>
+            </w:pPr>
+            <w:r>
+              <w:rPr>
+                <w:rFonts w:ascii="Times New Roman" w:hAnsi="Times New Roman" w:cs="Times New Roman"/>
+                <w:sz w:val="24"/>
+                <w:szCs w:val="24"/>
+              </w:rPr>
+              <w:t xml:space="preserve">        1. System displays the matches/challenge</w:t>
+            </w:r>
+          </w:p>
+          <w:p>
+            <w:pPr>
+              <w:spacing w:line="240" w:lineRule="auto"/>
+              <w:rPr>
+                <w:rFonts w:ascii="Times New Roman" w:hAnsi="Times New Roman" w:cs="Times New Roman"/>
+                <w:sz w:val="24"/>
+                <w:szCs w:val="24"/>
+              </w:rPr>
+            </w:pPr>
+            <w:r>
+              <w:rPr>
+                <w:rFonts w:ascii="Times New Roman" w:hAnsi="Times New Roman" w:cs="Times New Roman"/>
+                <w:sz w:val="24"/>
+                <w:szCs w:val="24"/>
+              </w:rPr>
+              <w:t xml:space="preserve">        2. Admin selects a match and inputs the scores of the players</w:t>
+            </w:r>
+          </w:p>
+          <w:p>
+            <w:pPr>
+              <w:spacing w:line="240" w:lineRule="auto"/>
+              <w:rPr>
+                <w:rFonts w:ascii="Times New Roman" w:hAnsi="Times New Roman" w:cs="Times New Roman"/>
+                <w:sz w:val="24"/>
+                <w:szCs w:val="24"/>
+              </w:rPr>
+            </w:pPr>
+            <w:r>
+              <w:rPr>
+                <w:rFonts w:ascii="Times New Roman" w:hAnsi="Times New Roman" w:cs="Times New Roman"/>
+                <w:sz w:val="24"/>
+                <w:szCs w:val="24"/>
+              </w:rPr>
+              <w:t xml:space="preserve">        3. System verifies the results</w:t>
+            </w:r>
+          </w:p>
+          <w:p>
+            <w:pPr>
+              <w:spacing w:line="240" w:lineRule="auto"/>
+              <w:rPr>
+                <w:rFonts w:ascii="Times New Roman" w:hAnsi="Times New Roman" w:cs="Times New Roman"/>
+                <w:sz w:val="24"/>
+                <w:szCs w:val="24"/>
+              </w:rPr>
+            </w:pPr>
+            <w:r>
+              <w:rPr>
+                <w:rFonts w:ascii="Times New Roman" w:hAnsi="Times New Roman" w:cs="Times New Roman"/>
+                <w:sz w:val="24"/>
+                <w:szCs w:val="24"/>
+              </w:rPr>
+              <w:lastRenderedPageBreak/>
+              <w:t xml:space="preserve">        4. End of use case</w:t>
+            </w:r>
+          </w:p>
+        </w:tc>
+      </w:tr>
+      <w:tr>
+        <w:tc>
+          <w:tcPr>
+            <w:tcW w:w="4508" w:type="dxa"/>
+            <w:tcBorders>
+              <w:top w:val="single" w:sz="4" w:space="0" w:color="auto"/>
+              <w:left w:val="single" w:sz="4" w:space="0" w:color="auto"/>
+              <w:bottom w:val="single" w:sz="4" w:space="0" w:color="auto"/>
+              <w:right w:val="single" w:sz="4" w:space="0" w:color="auto"/>
+            </w:tcBorders>
+            <w:hideMark/>
+          </w:tcPr>
+          <w:p>
+            <w:pPr>
+              <w:spacing w:line="240" w:lineRule="auto"/>
+              <w:rPr>
+                <w:rFonts w:ascii="Times New Roman" w:hAnsi="Times New Roman" w:cs="Times New Roman"/>
                 <w:b/>
                 <w:bCs/>
                 <w:sz w:val="24"/>
@@ -7633,18 +7837,8 @@
                 <w:sz w:val="24"/>
                 <w:szCs w:val="24"/>
               </w:rPr>
-              <w:t>Tournament is full</w:t>
-            </w:r>
-          </w:p>
-          <w:p>
-            <w:pPr>
-              <w:spacing w:line="240" w:lineRule="auto"/>
-              <w:rPr>
-                <w:rFonts w:ascii="Times New Roman" w:hAnsi="Times New Roman" w:cs="Times New Roman"/>
-                <w:sz w:val="24"/>
-                <w:szCs w:val="24"/>
-              </w:rPr>
-            </w:pPr>
+              <w:t>Invalid score</w:t>
+            </w:r>
           </w:p>
         </w:tc>
         <w:tc>
@@ -7673,25 +7867,61 @@
                 <w:sz w:val="24"/>
                 <w:szCs w:val="24"/>
               </w:rPr>
-              <w:t xml:space="preserve">        4.1 Tournament is full</w:t>
-            </w:r>
-          </w:p>
-          <w:p>
-            <w:pPr>
-              <w:spacing w:line="240" w:lineRule="auto"/>
-              <w:rPr>
-                <w:rFonts w:ascii="Times New Roman" w:hAnsi="Times New Roman" w:cs="Times New Roman"/>
-                <w:sz w:val="24"/>
-                <w:szCs w:val="24"/>
-              </w:rPr>
-            </w:pPr>
-            <w:r>
-              <w:rPr>
-                <w:rFonts w:ascii="Times New Roman" w:hAnsi="Times New Roman" w:cs="Times New Roman"/>
-                <w:sz w:val="24"/>
-                <w:szCs w:val="24"/>
-              </w:rPr>
-              <w:t xml:space="preserve">        1. System informs user that the tournament has reached its maximum number of players</w:t>
+              <w:t xml:space="preserve">        3.1 System displays that the score the </w:t>
+            </w:r>
+            <w:proofErr w:type="gramStart"/>
+            <w:r>
+              <w:rPr>
+                <w:rFonts w:ascii="Times New Roman" w:hAnsi="Times New Roman" w:cs="Times New Roman"/>
+                <w:sz w:val="24"/>
+                <w:szCs w:val="24"/>
+              </w:rPr>
+              <w:t>Admin</w:t>
+            </w:r>
+            <w:proofErr w:type="gramEnd"/>
+            <w:r>
+              <w:rPr>
+                <w:rFonts w:ascii="Times New Roman" w:hAnsi="Times New Roman" w:cs="Times New Roman"/>
+                <w:sz w:val="24"/>
+                <w:szCs w:val="24"/>
+              </w:rPr>
+              <w:t xml:space="preserve"> input don’t correlate to the appropriate sport match rules</w:t>
+            </w:r>
+          </w:p>
+          <w:p>
+            <w:pPr>
+              <w:spacing w:line="240" w:lineRule="auto"/>
+              <w:rPr>
+                <w:rFonts w:ascii="Times New Roman" w:hAnsi="Times New Roman" w:cs="Times New Roman"/>
+                <w:sz w:val="24"/>
+                <w:szCs w:val="24"/>
+              </w:rPr>
+            </w:pPr>
+            <w:r>
+              <w:rPr>
+                <w:rFonts w:ascii="Times New Roman" w:hAnsi="Times New Roman" w:cs="Times New Roman"/>
+                <w:sz w:val="24"/>
+                <w:szCs w:val="24"/>
+              </w:rPr>
+              <w:t xml:space="preserve">        1. System notifies the </w:t>
+            </w:r>
+            <w:proofErr w:type="gramStart"/>
+            <w:r>
+              <w:rPr>
+                <w:rFonts w:ascii="Times New Roman" w:hAnsi="Times New Roman" w:cs="Times New Roman"/>
+                <w:sz w:val="24"/>
+                <w:szCs w:val="24"/>
+              </w:rPr>
+              <w:t>Admin</w:t>
+            </w:r>
+            <w:proofErr w:type="gramEnd"/>
+            <w:r>
+              <w:rPr>
+                <w:rFonts w:ascii="Times New Roman" w:hAnsi="Times New Roman" w:cs="Times New Roman"/>
+                <w:sz w:val="24"/>
+                <w:szCs w:val="24"/>
+              </w:rPr>
+              <w:t xml:space="preserve"> that the results are incorrect</w:t>
             </w:r>
           </w:p>
           <w:p>
@@ -7759,7 +7989,17 @@
                 <w:sz w:val="24"/>
                 <w:szCs w:val="24"/>
               </w:rPr>
-              <w:t>UC-11</w:t>
+              <w:t>UC-</w:t>
+            </w:r>
+            <w:r>
+              <w:rPr>
+                <w:rFonts w:ascii="Times New Roman" w:hAnsi="Times New Roman" w:cs="Times New Roman"/>
+                <w:b/>
+                <w:bCs/>
+                <w:sz w:val="24"/>
+                <w:szCs w:val="24"/>
+              </w:rPr>
+              <w:t>11</w:t>
             </w:r>
           </w:p>
         </w:tc>
@@ -7789,7 +8029,7 @@
                 <w:sz w:val="24"/>
                 <w:szCs w:val="24"/>
               </w:rPr>
-              <w:t>Change personal information</w:t>
+              <w:t>Sign up for a tournament</w:t>
             </w:r>
           </w:p>
         </w:tc>
@@ -7986,61 +8226,61 @@
                 <w:sz w:val="24"/>
                 <w:szCs w:val="24"/>
               </w:rPr>
-              <w:t xml:space="preserve">        1. User opens account page</w:t>
-            </w:r>
-          </w:p>
-          <w:p>
-            <w:pPr>
-              <w:spacing w:line="240" w:lineRule="auto"/>
-              <w:rPr>
-                <w:rFonts w:ascii="Times New Roman" w:hAnsi="Times New Roman" w:cs="Times New Roman"/>
-                <w:sz w:val="24"/>
-                <w:szCs w:val="24"/>
-              </w:rPr>
-            </w:pPr>
-            <w:r>
-              <w:rPr>
-                <w:rFonts w:ascii="Times New Roman" w:hAnsi="Times New Roman" w:cs="Times New Roman"/>
-                <w:sz w:val="24"/>
-                <w:szCs w:val="24"/>
-              </w:rPr>
-              <w:t xml:space="preserve">        2. System displays personal information</w:t>
-            </w:r>
-          </w:p>
-          <w:p>
-            <w:pPr>
-              <w:spacing w:line="240" w:lineRule="auto"/>
-              <w:rPr>
-                <w:rFonts w:ascii="Times New Roman" w:hAnsi="Times New Roman" w:cs="Times New Roman"/>
-                <w:sz w:val="24"/>
-                <w:szCs w:val="24"/>
-              </w:rPr>
-            </w:pPr>
-            <w:r>
-              <w:rPr>
-                <w:rFonts w:ascii="Times New Roman" w:hAnsi="Times New Roman" w:cs="Times New Roman"/>
-                <w:sz w:val="24"/>
-                <w:szCs w:val="24"/>
-              </w:rPr>
-              <w:t xml:space="preserve">        3. User changes some/all of the fields</w:t>
-            </w:r>
-          </w:p>
-          <w:p>
-            <w:pPr>
-              <w:spacing w:line="240" w:lineRule="auto"/>
-              <w:rPr>
-                <w:rFonts w:ascii="Times New Roman" w:hAnsi="Times New Roman" w:cs="Times New Roman"/>
-                <w:sz w:val="24"/>
-                <w:szCs w:val="24"/>
-              </w:rPr>
-            </w:pPr>
-            <w:r>
-              <w:rPr>
-                <w:rFonts w:ascii="Times New Roman" w:hAnsi="Times New Roman" w:cs="Times New Roman"/>
-                <w:sz w:val="24"/>
-                <w:szCs w:val="24"/>
-              </w:rPr>
-              <w:t xml:space="preserve">        4. System indicates that the information has been changed successfully </w:t>
+              <w:t xml:space="preserve">        1. System displays the available tournaments</w:t>
+            </w:r>
+          </w:p>
+          <w:p>
+            <w:pPr>
+              <w:spacing w:line="240" w:lineRule="auto"/>
+              <w:rPr>
+                <w:rFonts w:ascii="Times New Roman" w:hAnsi="Times New Roman" w:cs="Times New Roman"/>
+                <w:sz w:val="24"/>
+                <w:szCs w:val="24"/>
+              </w:rPr>
+            </w:pPr>
+            <w:r>
+              <w:rPr>
+                <w:rFonts w:ascii="Times New Roman" w:hAnsi="Times New Roman" w:cs="Times New Roman"/>
+                <w:sz w:val="24"/>
+                <w:szCs w:val="24"/>
+              </w:rPr>
+              <w:t xml:space="preserve">        2. User selects the tournament.</w:t>
+            </w:r>
+          </w:p>
+          <w:p>
+            <w:pPr>
+              <w:spacing w:line="240" w:lineRule="auto"/>
+              <w:rPr>
+                <w:rFonts w:ascii="Times New Roman" w:hAnsi="Times New Roman" w:cs="Times New Roman"/>
+                <w:sz w:val="24"/>
+                <w:szCs w:val="24"/>
+              </w:rPr>
+            </w:pPr>
+            <w:r>
+              <w:rPr>
+                <w:rFonts w:ascii="Times New Roman" w:hAnsi="Times New Roman" w:cs="Times New Roman"/>
+                <w:sz w:val="24"/>
+                <w:szCs w:val="24"/>
+              </w:rPr>
+              <w:t xml:space="preserve">        3. User selects Join tournament </w:t>
+            </w:r>
+          </w:p>
+          <w:p>
+            <w:pPr>
+              <w:spacing w:line="240" w:lineRule="auto"/>
+              <w:rPr>
+                <w:rFonts w:ascii="Times New Roman" w:hAnsi="Times New Roman" w:cs="Times New Roman"/>
+                <w:sz w:val="24"/>
+                <w:szCs w:val="24"/>
+              </w:rPr>
+            </w:pPr>
+            <w:r>
+              <w:rPr>
+                <w:rFonts w:ascii="Times New Roman" w:hAnsi="Times New Roman" w:cs="Times New Roman"/>
+                <w:sz w:val="24"/>
+                <w:szCs w:val="24"/>
+              </w:rPr>
+              <w:t xml:space="preserve">        4. System adds user to the tournament</w:t>
             </w:r>
           </w:p>
           <w:p>
@@ -8089,6 +8329,8 @@
               <w:spacing w:line="240" w:lineRule="auto"/>
               <w:rPr>
                 <w:rFonts w:ascii="Times New Roman" w:hAnsi="Times New Roman" w:cs="Times New Roman"/>
+                <w:b/>
+                <w:bCs/>
                 <w:sz w:val="24"/>
                 <w:szCs w:val="24"/>
               </w:rPr>
@@ -8113,6 +8355,42 @@
                 <w:szCs w:val="24"/>
               </w:rPr>
             </w:pPr>
+            <w:r>
+              <w:rPr>
+                <w:rFonts w:ascii="Times New Roman" w:hAnsi="Times New Roman" w:cs="Times New Roman"/>
+                <w:sz w:val="24"/>
+                <w:szCs w:val="24"/>
+              </w:rPr>
+              <w:t>Tournament is full</w:t>
+            </w:r>
+          </w:p>
+          <w:p>
+            <w:pPr>
+              <w:spacing w:line="240" w:lineRule="auto"/>
+              <w:rPr>
+                <w:rFonts w:ascii="Times New Roman" w:hAnsi="Times New Roman" w:cs="Times New Roman"/>
+                <w:sz w:val="24"/>
+                <w:szCs w:val="24"/>
+              </w:rPr>
+            </w:pPr>
+            <w:r>
+              <w:rPr>
+                <w:rFonts w:ascii="Times New Roman" w:hAnsi="Times New Roman" w:cs="Times New Roman"/>
+                <w:sz w:val="24"/>
+                <w:szCs w:val="24"/>
+              </w:rPr>
+              <w:t>User has already entered this tournament</w:t>
+            </w:r>
+          </w:p>
+          <w:p>
+            <w:pPr>
+              <w:spacing w:line="240" w:lineRule="auto"/>
+              <w:rPr>
+                <w:rFonts w:ascii="Times New Roman" w:hAnsi="Times New Roman" w:cs="Times New Roman"/>
+                <w:sz w:val="24"/>
+                <w:szCs w:val="24"/>
+              </w:rPr>
+            </w:pPr>
           </w:p>
         </w:tc>
         <w:tc>
@@ -8141,48 +8419,104 @@
                 <w:sz w:val="24"/>
                 <w:szCs w:val="24"/>
               </w:rPr>
-              <w:t>4.1 Invalid information/empty fields</w:t>
-            </w:r>
-          </w:p>
-          <w:p>
-            <w:pPr>
-              <w:spacing w:line="240" w:lineRule="auto"/>
-              <w:rPr>
-                <w:rFonts w:ascii="Times New Roman" w:hAnsi="Times New Roman" w:cs="Times New Roman"/>
-                <w:sz w:val="24"/>
-                <w:szCs w:val="24"/>
-              </w:rPr>
-            </w:pPr>
-            <w:r>
-              <w:rPr>
-                <w:rFonts w:ascii="Times New Roman" w:hAnsi="Times New Roman" w:cs="Times New Roman"/>
-                <w:sz w:val="24"/>
-                <w:szCs w:val="24"/>
-              </w:rPr>
-              <w:t xml:space="preserve">   1. System informs the user that information is invalid (example: email) or empty</w:t>
-            </w:r>
-          </w:p>
-          <w:p>
-            <w:pPr>
-              <w:spacing w:line="240" w:lineRule="auto"/>
-              <w:rPr>
-                <w:rFonts w:ascii="Times New Roman" w:hAnsi="Times New Roman" w:cs="Times New Roman"/>
-                <w:sz w:val="24"/>
-                <w:szCs w:val="24"/>
-              </w:rPr>
-            </w:pPr>
-            <w:r>
-              <w:rPr>
-                <w:rFonts w:ascii="Times New Roman" w:hAnsi="Times New Roman" w:cs="Times New Roman"/>
-                <w:sz w:val="24"/>
-                <w:szCs w:val="24"/>
-              </w:rPr>
-              <w:t xml:space="preserve">   2. End of use case</w:t>
+              <w:t xml:space="preserve">        4.1 Tournament is full</w:t>
+            </w:r>
+          </w:p>
+          <w:p>
+            <w:pPr>
+              <w:spacing w:line="240" w:lineRule="auto"/>
+              <w:rPr>
+                <w:rFonts w:ascii="Times New Roman" w:hAnsi="Times New Roman" w:cs="Times New Roman"/>
+                <w:sz w:val="24"/>
+                <w:szCs w:val="24"/>
+              </w:rPr>
+            </w:pPr>
+            <w:r>
+              <w:rPr>
+                <w:rFonts w:ascii="Times New Roman" w:hAnsi="Times New Roman" w:cs="Times New Roman"/>
+                <w:sz w:val="24"/>
+                <w:szCs w:val="24"/>
+              </w:rPr>
+              <w:t xml:space="preserve">        1. System informs user that the tournament has reached its maximum number of players</w:t>
+            </w:r>
+          </w:p>
+          <w:p>
+            <w:pPr>
+              <w:spacing w:line="240" w:lineRule="auto"/>
+              <w:rPr>
+                <w:rFonts w:ascii="Times New Roman" w:hAnsi="Times New Roman" w:cs="Times New Roman"/>
+                <w:sz w:val="24"/>
+                <w:szCs w:val="24"/>
+              </w:rPr>
+            </w:pPr>
+            <w:r>
+              <w:rPr>
+                <w:rFonts w:ascii="Times New Roman" w:hAnsi="Times New Roman" w:cs="Times New Roman"/>
+                <w:sz w:val="24"/>
+                <w:szCs w:val="24"/>
+              </w:rPr>
+              <w:t xml:space="preserve">        2. End of use case</w:t>
+            </w:r>
+          </w:p>
+          <w:p>
+            <w:pPr>
+              <w:spacing w:line="240" w:lineRule="auto"/>
+              <w:rPr>
+                <w:rFonts w:ascii="Times New Roman" w:hAnsi="Times New Roman" w:cs="Times New Roman"/>
+                <w:sz w:val="24"/>
+                <w:szCs w:val="24"/>
+              </w:rPr>
+            </w:pPr>
+            <w:r>
+              <w:rPr>
+                <w:rFonts w:ascii="Times New Roman" w:hAnsi="Times New Roman" w:cs="Times New Roman"/>
+                <w:sz w:val="24"/>
+                <w:szCs w:val="24"/>
+              </w:rPr>
+              <w:t xml:space="preserve">         4.3. User has already entered the tournament</w:t>
+            </w:r>
+          </w:p>
+          <w:p>
+            <w:pPr>
+              <w:spacing w:line="240" w:lineRule="auto"/>
+              <w:rPr>
+                <w:rFonts w:ascii="Times New Roman" w:hAnsi="Times New Roman" w:cs="Times New Roman"/>
+                <w:sz w:val="24"/>
+                <w:szCs w:val="24"/>
+              </w:rPr>
+            </w:pPr>
+            <w:r>
+              <w:rPr>
+                <w:rFonts w:ascii="Times New Roman" w:hAnsi="Times New Roman" w:cs="Times New Roman"/>
+                <w:sz w:val="24"/>
+                <w:szCs w:val="24"/>
+              </w:rPr>
+              <w:t xml:space="preserve">          1. System displays a message that the user has already entered this tournament</w:t>
+            </w:r>
+          </w:p>
+          <w:p>
+            <w:pPr>
+              <w:spacing w:line="240" w:lineRule="auto"/>
+              <w:rPr>
+                <w:rFonts w:ascii="Times New Roman" w:hAnsi="Times New Roman" w:cs="Times New Roman"/>
+                <w:sz w:val="24"/>
+                <w:szCs w:val="24"/>
+              </w:rPr>
+            </w:pPr>
+            <w:r>
+              <w:rPr>
+                <w:rFonts w:ascii="Times New Roman" w:hAnsi="Times New Roman" w:cs="Times New Roman"/>
+                <w:sz w:val="24"/>
+                <w:szCs w:val="24"/>
+              </w:rPr>
+              <w:t xml:space="preserve">          2. End of use case</w:t>
             </w:r>
           </w:p>
         </w:tc>
       </w:tr>
     </w:tbl>
+    <w:p/>
+    <w:p/>
     <w:p/>
     <w:p/>
     <w:sectPr>
@@ -8834,39 +9168,12 @@
   </w:num>
   <w:num w:numId="2" w16cid:durableId="645361516">
     <w:abstractNumId w:val="3"/>
-    <w:lvlOverride w:ilvl="0"/>
-    <w:lvlOverride w:ilvl="1"/>
-    <w:lvlOverride w:ilvl="2"/>
-    <w:lvlOverride w:ilvl="3"/>
-    <w:lvlOverride w:ilvl="4"/>
-    <w:lvlOverride w:ilvl="5"/>
-    <w:lvlOverride w:ilvl="6"/>
-    <w:lvlOverride w:ilvl="7"/>
-    <w:lvlOverride w:ilvl="8"/>
   </w:num>
   <w:num w:numId="3" w16cid:durableId="1975215757">
     <w:abstractNumId w:val="0"/>
-    <w:lvlOverride w:ilvl="0"/>
-    <w:lvlOverride w:ilvl="1"/>
-    <w:lvlOverride w:ilvl="2"/>
-    <w:lvlOverride w:ilvl="3"/>
-    <w:lvlOverride w:ilvl="4"/>
-    <w:lvlOverride w:ilvl="5"/>
-    <w:lvlOverride w:ilvl="6"/>
-    <w:lvlOverride w:ilvl="7"/>
-    <w:lvlOverride w:ilvl="8"/>
   </w:num>
   <w:num w:numId="4" w16cid:durableId="605384810">
     <w:abstractNumId w:val="1"/>
-    <w:lvlOverride w:ilvl="0"/>
-    <w:lvlOverride w:ilvl="1"/>
-    <w:lvlOverride w:ilvl="2"/>
-    <w:lvlOverride w:ilvl="3"/>
-    <w:lvlOverride w:ilvl="4"/>
-    <w:lvlOverride w:ilvl="5"/>
-    <w:lvlOverride w:ilvl="6"/>
-    <w:lvlOverride w:ilvl="7"/>
-    <w:lvlOverride w:ilvl="8"/>
   </w:num>
   <w:num w:numId="5" w16cid:durableId="1013066667">
     <w:abstractNumId w:val="2"/>

</xml_diff>